<commit_message>
Incremental change to Design_Process
Added recognized areas for improvement.
</commit_message>
<xml_diff>
--- a/Design_Process_Vorce.docx
+++ b/Design_Process_Vorce.docx
@@ -894,7 +894,7 @@
           </mc:Choice>
           <mc:Fallback>
             <w:pict>
-              <v:oval w14:anchorId="65D9AF6C" id="Oval 5" o:spid="_x0000_s1026" style="position:absolute;margin-left:67.35pt;margin-top:.55pt;width:42.05pt;height:13.8pt;z-index:251660288;visibility:visible;mso-wrap-style:square;mso-height-percent:0;mso-wrap-distance-left:9pt;mso-wrap-distance-top:0;mso-wrap-distance-right:9pt;mso-wrap-distance-bottom:0;mso-position-horizontal:absolute;mso-position-horizontal-relative:text;mso-position-vertical:absolute;mso-position-vertical-relative:text;mso-height-percent:0;mso-height-relative:margin;v-text-anchor:middle" o:gfxdata="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" filled="f" strokecolor="red" strokeweight="1.5pt">
+              <v:oval w14:anchorId="4EEC8F6C" id="Oval 5" o:spid="_x0000_s1026" style="position:absolute;margin-left:67.35pt;margin-top:.55pt;width:42.05pt;height:13.8pt;z-index:251660288;visibility:visible;mso-wrap-style:square;mso-height-percent:0;mso-wrap-distance-left:9pt;mso-wrap-distance-top:0;mso-wrap-distance-right:9pt;mso-wrap-distance-bottom:0;mso-position-horizontal:absolute;mso-position-horizontal-relative:text;mso-position-vertical:absolute;mso-position-vertical-relative:text;mso-height-percent:0;mso-height-relative:margin;v-text-anchor:middle" o:gfxdata="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" filled="f" strokecolor="red" strokeweight="1.5pt">
                 <v:stroke joinstyle="miter"/>
               </v:oval>
             </w:pict>
@@ -1066,7 +1066,7 @@
           </mc:Choice>
           <mc:Fallback>
             <w:pict>
-              <v:oval w14:anchorId="7B4F1D87" id="Oval 6" o:spid="_x0000_s1026" style="position:absolute;margin-left:66.1pt;margin-top:11.1pt;width:42pt;height:13.8pt;z-index:251662336;visibility:visible;mso-wrap-style:square;mso-height-percent:0;mso-wrap-distance-left:9pt;mso-wrap-distance-top:0;mso-wrap-distance-right:9pt;mso-wrap-distance-bottom:0;mso-position-horizontal:absolute;mso-position-horizontal-relative:text;mso-position-vertical:absolute;mso-position-vertical-relative:text;mso-height-percent:0;mso-height-relative:margin;v-text-anchor:middle" o:gfxdata="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" filled="f" strokecolor="red" strokeweight="1.5pt">
+              <v:oval w14:anchorId="53358D98" id="Oval 6" o:spid="_x0000_s1026" style="position:absolute;margin-left:66.1pt;margin-top:11.1pt;width:42pt;height:13.8pt;z-index:251662336;visibility:visible;mso-wrap-style:square;mso-height-percent:0;mso-wrap-distance-left:9pt;mso-wrap-distance-top:0;mso-wrap-distance-right:9pt;mso-wrap-distance-bottom:0;mso-position-horizontal:absolute;mso-position-horizontal-relative:text;mso-position-vertical:absolute;mso-position-vertical-relative:text;mso-height-percent:0;mso-height-relative:margin;v-text-anchor:middle" o:gfxdata="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" filled="f" strokecolor="red" strokeweight="1.5pt">
                 <v:stroke joinstyle="miter"/>
               </v:oval>
             </w:pict>
@@ -1118,6 +1118,8 @@
           <w:rFonts w:ascii="Courier New" w:hAnsi="Courier New" w:cs="Courier New"/>
         </w:rPr>
       </w:pPr>
+      <w:bookmarkStart w:id="0" w:name="_GoBack"/>
+      <w:bookmarkEnd w:id="0"/>
     </w:p>
     <w:p>
       <w:pPr>
@@ -2409,6 +2411,94 @@
         <w:pStyle w:val="NoSpacing"/>
         <w:rPr>
           <w:rFonts w:cs="Courier New"/>
+          <w:u w:val="single"/>
+        </w:rPr>
+      </w:pPr>
+      <w:r>
+        <w:rPr>
+          <w:rFonts w:cs="Courier New"/>
+          <w:u w:val="single"/>
+        </w:rPr>
+        <w:t>Error handling</w:t>
+      </w:r>
+    </w:p>
+    <w:p>
+      <w:pPr>
+        <w:pStyle w:val="NoSpacing"/>
+        <w:numPr>
+          <w:ilvl w:val="0"/>
+          <w:numId w:val="9"/>
+        </w:numPr>
+        <w:rPr>
+          <w:rFonts w:cs="Courier New"/>
+        </w:rPr>
+      </w:pPr>
+      <w:r>
+        <w:rPr>
+          <w:rFonts w:cs="Courier New"/>
+        </w:rPr>
+        <w:t>There was no guarantee the field defined in the Field file was already minimally sized. Therefore I included in my design a Field::Trim() function that could handle trimming an arbitrary number of columns or rows if needed.</w:t>
+      </w:r>
+      <w:r>
+        <w:rPr>
+          <w:rFonts w:cs="Courier New"/>
+        </w:rPr>
+        <w:t xml:space="preserve"> </w:t>
+      </w:r>
+    </w:p>
+    <w:p>
+      <w:pPr>
+        <w:pStyle w:val="NoSpacing"/>
+        <w:numPr>
+          <w:ilvl w:val="0"/>
+          <w:numId w:val="9"/>
+        </w:numPr>
+        <w:rPr>
+          <w:rFonts w:cs="Courier New"/>
+        </w:rPr>
+      </w:pPr>
+      <w:r>
+        <w:rPr>
+          <w:rFonts w:cs="Courier New"/>
+        </w:rPr>
+        <w:t>The assumed delimiter was a “space”. I accounted for cases where the spaces were omitted from the field file.</w:t>
+      </w:r>
+    </w:p>
+    <w:p>
+      <w:pPr>
+        <w:pStyle w:val="NoSpacing"/>
+        <w:numPr>
+          <w:ilvl w:val="1"/>
+          <w:numId w:val="9"/>
+        </w:numPr>
+        <w:rPr>
+          <w:rFonts w:cs="Courier New"/>
+        </w:rPr>
+      </w:pPr>
+      <w:r>
+        <w:rPr>
+          <w:rFonts w:cs="Courier New"/>
+        </w:rPr>
+        <w:t>I also included at the top of the Field.py file, a global variable for the file ‘</w:t>
+      </w:r>
+      <w:r>
+        <w:rPr>
+          <w:rFonts w:cs="Courier New"/>
+        </w:rPr>
+        <w:t>_FIELD_FILE_DELIMITER</w:t>
+      </w:r>
+      <w:r>
+        <w:rPr>
+          <w:rFonts w:cs="Courier New"/>
+        </w:rPr>
+        <w:t xml:space="preserve">’. This could be set to which ever delimetter was used in a Field file. </w:t>
+      </w:r>
+    </w:p>
+    <w:p>
+      <w:pPr>
+        <w:pStyle w:val="NoSpacing"/>
+        <w:rPr>
+          <w:rFonts w:cs="Courier New"/>
         </w:rPr>
       </w:pPr>
     </w:p>
@@ -2817,7 +2907,37 @@
         <w:rPr>
           <w:rFonts w:cs="Courier New"/>
         </w:rPr>
-        <w:t xml:space="preserve">One area I focused on with my unit testing as some odd/bad data being passed into my program for the Field file. There is was guarantee the field in the file that is provided is already minimally sized. Therefore I included in my design a Field::Trim() function that could handle trimming an arbitrary number of columns or rows if needed. </w:t>
+        <w:t xml:space="preserve">One area I focused on with my unit testing </w:t>
+      </w:r>
+      <w:r>
+        <w:rPr>
+          <w:rFonts w:cs="Courier New"/>
+        </w:rPr>
+        <w:t>w</w:t>
+      </w:r>
+      <w:r>
+        <w:rPr>
+          <w:rFonts w:cs="Courier New"/>
+        </w:rPr>
+        <w:t xml:space="preserve">as </w:t>
+      </w:r>
+      <w:r>
+        <w:rPr>
+          <w:rFonts w:cs="Courier New"/>
+        </w:rPr>
+        <w:t>what if the Field file passed into my program had some</w:t>
+      </w:r>
+      <w:r>
+        <w:rPr>
+          <w:rFonts w:cs="Courier New"/>
+        </w:rPr>
+        <w:t xml:space="preserve"> </w:t>
+      </w:r>
+      <w:r>
+        <w:rPr>
+          <w:rFonts w:cs="Courier New"/>
+        </w:rPr>
+        <w:t xml:space="preserve">odd/bad data. </w:t>
       </w:r>
     </w:p>
     <w:p>
@@ -2847,8 +2967,239 @@
         </w:rPr>
         <w:t xml:space="preserve">my algorithm. During my unit testing of Field:Adjust_Mine_Coordinates(), I remember finding a bug that had somehow not been covered by </w:t>
       </w:r>
-      <w:bookmarkStart w:id="0" w:name="_GoBack"/>
-      <w:bookmarkEnd w:id="0"/>
+      <w:r>
+        <w:rPr>
+          <w:rFonts w:cs="Courier New"/>
+        </w:rPr>
+        <w:t xml:space="preserve">my functional testing. </w:t>
+      </w:r>
+    </w:p>
+    <w:p>
+      <w:pPr>
+        <w:pStyle w:val="NoSpacing"/>
+        <w:rPr>
+          <w:rFonts w:cs="Courier New"/>
+        </w:rPr>
+      </w:pPr>
+    </w:p>
+    <w:p>
+      <w:pPr>
+        <w:pStyle w:val="NoSpacing"/>
+        <w:rPr>
+          <w:rFonts w:cs="Courier New"/>
+          <w:b/>
+          <w:sz w:val="26"/>
+          <w:szCs w:val="26"/>
+        </w:rPr>
+      </w:pPr>
+      <w:r>
+        <w:rPr>
+          <w:rFonts w:cs="Courier New"/>
+          <w:b/>
+          <w:sz w:val="26"/>
+          <w:szCs w:val="26"/>
+        </w:rPr>
+        <w:lastRenderedPageBreak/>
+        <w:t>Future Growth/Development/Improvements</w:t>
+      </w:r>
+    </w:p>
+    <w:p>
+      <w:pPr>
+        <w:pStyle w:val="NoSpacing"/>
+        <w:numPr>
+          <w:ilvl w:val="0"/>
+          <w:numId w:val="7"/>
+        </w:numPr>
+        <w:rPr>
+          <w:rFonts w:cs="Courier New"/>
+        </w:rPr>
+      </w:pPr>
+      <w:r>
+        <w:rPr>
+          <w:rFonts w:cs="Courier New"/>
+        </w:rPr>
+        <w:t>Ship class</w:t>
+      </w:r>
+    </w:p>
+    <w:p>
+      <w:pPr>
+        <w:pStyle w:val="NoSpacing"/>
+        <w:numPr>
+          <w:ilvl w:val="1"/>
+          <w:numId w:val="7"/>
+        </w:numPr>
+        <w:rPr>
+          <w:rFonts w:cs="Courier New"/>
+        </w:rPr>
+      </w:pPr>
+      <w:r>
+        <w:rPr>
+          <w:rFonts w:cs="Courier New"/>
+        </w:rPr>
+        <w:t>A ship class that takes any set setoff instruction definitions</w:t>
+      </w:r>
+    </w:p>
+    <w:p>
+      <w:pPr>
+        <w:pStyle w:val="NoSpacing"/>
+        <w:numPr>
+          <w:ilvl w:val="2"/>
+          <w:numId w:val="7"/>
+        </w:numPr>
+        <w:rPr>
+          <w:rFonts w:cs="Courier New"/>
+        </w:rPr>
+      </w:pPr>
+      <w:r>
+        <w:rPr>
+          <w:rFonts w:cs="Courier New"/>
+        </w:rPr>
+        <w:t>In the future North could mean move 2 cuboids in positive y direction</w:t>
+      </w:r>
+    </w:p>
+    <w:p>
+      <w:pPr>
+        <w:pStyle w:val="NoSpacing"/>
+        <w:numPr>
+          <w:ilvl w:val="2"/>
+          <w:numId w:val="7"/>
+        </w:numPr>
+        <w:rPr>
+          <w:rFonts w:cs="Courier New"/>
+        </w:rPr>
+      </w:pPr>
+      <w:r>
+        <w:rPr>
+          <w:rFonts w:cs="Courier New"/>
+        </w:rPr>
+        <w:t>New firing patters could be defined</w:t>
+      </w:r>
+    </w:p>
+    <w:p>
+      <w:pPr>
+        <w:pStyle w:val="NoSpacing"/>
+        <w:numPr>
+          <w:ilvl w:val="1"/>
+          <w:numId w:val="7"/>
+        </w:numPr>
+        <w:rPr>
+          <w:rFonts w:cs="Courier New"/>
+        </w:rPr>
+      </w:pPr>
+      <w:r>
+        <w:rPr>
+          <w:rFonts w:cs="Courier New"/>
+        </w:rPr>
+        <w:t>Field would still have the basic North, South, East, West movements that would always be defines as one movement</w:t>
+      </w:r>
+    </w:p>
+    <w:p>
+      <w:pPr>
+        <w:pStyle w:val="NoSpacing"/>
+        <w:numPr>
+          <w:ilvl w:val="2"/>
+          <w:numId w:val="7"/>
+        </w:numPr>
+        <w:rPr>
+          <w:rFonts w:cs="Courier New"/>
+        </w:rPr>
+      </w:pPr>
+      <w:r>
+        <w:rPr>
+          <w:rFonts w:cs="Courier New"/>
+        </w:rPr>
+        <w:t>The instruction definitions passed to class Ship would have to be in terms of those basic instructions</w:t>
+      </w:r>
+    </w:p>
+    <w:p>
+      <w:pPr>
+        <w:pStyle w:val="NoSpacing"/>
+        <w:numPr>
+          <w:ilvl w:val="2"/>
+          <w:numId w:val="7"/>
+        </w:numPr>
+        <w:rPr>
+          <w:rFonts w:cs="Courier New"/>
+        </w:rPr>
+      </w:pPr>
+      <w:r>
+        <w:rPr>
+          <w:rFonts w:cs="Courier New"/>
+        </w:rPr>
+        <w:t xml:space="preserve">Field would now accept a list of coordinates for a fire solution, rather than have them defined in the Field.Fire() function. </w:t>
+      </w:r>
+    </w:p>
+    <w:p>
+      <w:pPr>
+        <w:pStyle w:val="NoSpacing"/>
+        <w:numPr>
+          <w:ilvl w:val="1"/>
+          <w:numId w:val="7"/>
+        </w:numPr>
+        <w:rPr>
+          <w:rFonts w:cs="Courier New"/>
+        </w:rPr>
+      </w:pPr>
+      <w:r>
+        <w:rPr>
+          <w:rFonts w:cs="Courier New"/>
+        </w:rPr>
+        <w:t xml:space="preserve">I think the Ship class would accept a field object in as a default parameter in it constructor. The field would have been created outside the Ship class because it requires access to the Field file. Field makes sense as a component of Ship since the ship has exist in a particular environment i.e. a defined field. </w:t>
+      </w:r>
+    </w:p>
+    <w:p>
+      <w:pPr>
+        <w:pStyle w:val="NoSpacing"/>
+        <w:numPr>
+          <w:ilvl w:val="0"/>
+          <w:numId w:val="7"/>
+        </w:numPr>
+        <w:rPr>
+          <w:rFonts w:cs="Courier New"/>
+        </w:rPr>
+      </w:pPr>
+      <w:r>
+        <w:rPr>
+          <w:rFonts w:cs="Courier New"/>
+        </w:rPr>
+        <w:t>Figure out what the issue is with relative/absolute paths</w:t>
+      </w:r>
+    </w:p>
+    <w:p>
+      <w:pPr>
+        <w:pStyle w:val="NoSpacing"/>
+        <w:numPr>
+          <w:ilvl w:val="0"/>
+          <w:numId w:val="7"/>
+        </w:numPr>
+        <w:rPr>
+          <w:rFonts w:cs="Courier New"/>
+        </w:rPr>
+      </w:pPr>
+      <w:r>
+        <w:rPr>
+          <w:rFonts w:cs="Courier New"/>
+        </w:rPr>
+        <w:t>What happens if the field this is supplied has an even number of rows or columns?</w:t>
+      </w:r>
+    </w:p>
+    <w:p>
+      <w:pPr>
+        <w:pStyle w:val="NoSpacing"/>
+        <w:numPr>
+          <w:ilvl w:val="1"/>
+          <w:numId w:val="7"/>
+        </w:numPr>
+        <w:rPr>
+          <w:rFonts w:cs="Courier New"/>
+        </w:rPr>
+      </w:pPr>
+      <w:r>
+        <w:rPr>
+          <w:rFonts w:cs="Courier New"/>
+        </w:rPr>
+        <w:t xml:space="preserve">I could blindly add a row or column (functionally this be the same as adding a row to the bottom or to the right side). This would not change the coordinate of the mines in the inertial reference frame, but could be considered to be changing the coordinate of the mines in a reference frame centered on ownship. However, because ownship’s position is defined to be the center of the field, there was no center to the field. </w:t>
+      </w:r>
     </w:p>
     <w:sectPr>
       <w:type w:val="continuous"/>
@@ -3042,6 +3393,95 @@
     </w:lvl>
   </w:abstractNum>
   <w:abstractNum w:abstractNumId="2" w15:restartNumberingAfterBreak="0">
+    <w:nsid w:val="16904A76"/>
+    <w:multiLevelType w:val="hybridMultilevel"/>
+    <w:tmpl w:val="56521DC6"/>
+    <w:lvl w:ilvl="0" w:tplc="04090011">
+      <w:start w:val="1"/>
+      <w:numFmt w:val="decimal"/>
+      <w:lvlText w:val="%1)"/>
+      <w:lvlJc w:val="left"/>
+      <w:pPr>
+        <w:ind w:left="720" w:hanging="360"/>
+      </w:pPr>
+      <w:rPr>
+        <w:rFonts w:hint="default"/>
+      </w:rPr>
+    </w:lvl>
+    <w:lvl w:ilvl="1" w:tplc="04090019">
+      <w:start w:val="1"/>
+      <w:numFmt w:val="lowerLetter"/>
+      <w:lvlText w:val="%2."/>
+      <w:lvlJc w:val="left"/>
+      <w:pPr>
+        <w:ind w:left="1440" w:hanging="360"/>
+      </w:pPr>
+    </w:lvl>
+    <w:lvl w:ilvl="2" w:tplc="0409001B" w:tentative="1">
+      <w:start w:val="1"/>
+      <w:numFmt w:val="lowerRoman"/>
+      <w:lvlText w:val="%3."/>
+      <w:lvlJc w:val="right"/>
+      <w:pPr>
+        <w:ind w:left="2160" w:hanging="180"/>
+      </w:pPr>
+    </w:lvl>
+    <w:lvl w:ilvl="3" w:tplc="0409000F" w:tentative="1">
+      <w:start w:val="1"/>
+      <w:numFmt w:val="decimal"/>
+      <w:lvlText w:val="%4."/>
+      <w:lvlJc w:val="left"/>
+      <w:pPr>
+        <w:ind w:left="2880" w:hanging="360"/>
+      </w:pPr>
+    </w:lvl>
+    <w:lvl w:ilvl="4" w:tplc="04090019" w:tentative="1">
+      <w:start w:val="1"/>
+      <w:numFmt w:val="lowerLetter"/>
+      <w:lvlText w:val="%5."/>
+      <w:lvlJc w:val="left"/>
+      <w:pPr>
+        <w:ind w:left="3600" w:hanging="360"/>
+      </w:pPr>
+    </w:lvl>
+    <w:lvl w:ilvl="5" w:tplc="0409001B" w:tentative="1">
+      <w:start w:val="1"/>
+      <w:numFmt w:val="lowerRoman"/>
+      <w:lvlText w:val="%6."/>
+      <w:lvlJc w:val="right"/>
+      <w:pPr>
+        <w:ind w:left="4320" w:hanging="180"/>
+      </w:pPr>
+    </w:lvl>
+    <w:lvl w:ilvl="6" w:tplc="0409000F" w:tentative="1">
+      <w:start w:val="1"/>
+      <w:numFmt w:val="decimal"/>
+      <w:lvlText w:val="%7."/>
+      <w:lvlJc w:val="left"/>
+      <w:pPr>
+        <w:ind w:left="5040" w:hanging="360"/>
+      </w:pPr>
+    </w:lvl>
+    <w:lvl w:ilvl="7" w:tplc="04090019" w:tentative="1">
+      <w:start w:val="1"/>
+      <w:numFmt w:val="lowerLetter"/>
+      <w:lvlText w:val="%8."/>
+      <w:lvlJc w:val="left"/>
+      <w:pPr>
+        <w:ind w:left="5760" w:hanging="360"/>
+      </w:pPr>
+    </w:lvl>
+    <w:lvl w:ilvl="8" w:tplc="0409001B" w:tentative="1">
+      <w:start w:val="1"/>
+      <w:numFmt w:val="lowerRoman"/>
+      <w:lvlText w:val="%9."/>
+      <w:lvlJc w:val="right"/>
+      <w:pPr>
+        <w:ind w:left="6480" w:hanging="180"/>
+      </w:pPr>
+    </w:lvl>
+  </w:abstractNum>
+  <w:abstractNum w:abstractNumId="3" w15:restartNumberingAfterBreak="0">
     <w:nsid w:val="41F476E7"/>
     <w:multiLevelType w:val="hybridMultilevel"/>
     <w:tmpl w:val="FF9821EE"/>
@@ -3130,7 +3570,7 @@
       </w:pPr>
     </w:lvl>
   </w:abstractNum>
-  <w:abstractNum w:abstractNumId="3" w15:restartNumberingAfterBreak="0">
+  <w:abstractNum w:abstractNumId="4" w15:restartNumberingAfterBreak="0">
     <w:nsid w:val="49B13F77"/>
     <w:multiLevelType w:val="hybridMultilevel"/>
     <w:tmpl w:val="B81C7DFE"/>
@@ -3219,7 +3659,7 @@
       </w:pPr>
     </w:lvl>
   </w:abstractNum>
-  <w:abstractNum w:abstractNumId="4" w15:restartNumberingAfterBreak="0">
+  <w:abstractNum w:abstractNumId="5" w15:restartNumberingAfterBreak="0">
     <w:nsid w:val="4DE80833"/>
     <w:multiLevelType w:val="hybridMultilevel"/>
     <w:tmpl w:val="1B7CB2C6"/>
@@ -3308,7 +3748,96 @@
       </w:pPr>
     </w:lvl>
   </w:abstractNum>
-  <w:abstractNum w:abstractNumId="5" w15:restartNumberingAfterBreak="0">
+  <w:abstractNum w:abstractNumId="6" w15:restartNumberingAfterBreak="0">
+    <w:nsid w:val="5C8E7C2B"/>
+    <w:multiLevelType w:val="hybridMultilevel"/>
+    <w:tmpl w:val="CC488AC4"/>
+    <w:lvl w:ilvl="0" w:tplc="04090011">
+      <w:start w:val="1"/>
+      <w:numFmt w:val="decimal"/>
+      <w:lvlText w:val="%1)"/>
+      <w:lvlJc w:val="left"/>
+      <w:pPr>
+        <w:ind w:left="720" w:hanging="360"/>
+      </w:pPr>
+      <w:rPr>
+        <w:rFonts w:hint="default"/>
+      </w:rPr>
+    </w:lvl>
+    <w:lvl w:ilvl="1" w:tplc="04090019" w:tentative="1">
+      <w:start w:val="1"/>
+      <w:numFmt w:val="lowerLetter"/>
+      <w:lvlText w:val="%2."/>
+      <w:lvlJc w:val="left"/>
+      <w:pPr>
+        <w:ind w:left="1440" w:hanging="360"/>
+      </w:pPr>
+    </w:lvl>
+    <w:lvl w:ilvl="2" w:tplc="0409001B" w:tentative="1">
+      <w:start w:val="1"/>
+      <w:numFmt w:val="lowerRoman"/>
+      <w:lvlText w:val="%3."/>
+      <w:lvlJc w:val="right"/>
+      <w:pPr>
+        <w:ind w:left="2160" w:hanging="180"/>
+      </w:pPr>
+    </w:lvl>
+    <w:lvl w:ilvl="3" w:tplc="0409000F" w:tentative="1">
+      <w:start w:val="1"/>
+      <w:numFmt w:val="decimal"/>
+      <w:lvlText w:val="%4."/>
+      <w:lvlJc w:val="left"/>
+      <w:pPr>
+        <w:ind w:left="2880" w:hanging="360"/>
+      </w:pPr>
+    </w:lvl>
+    <w:lvl w:ilvl="4" w:tplc="04090019" w:tentative="1">
+      <w:start w:val="1"/>
+      <w:numFmt w:val="lowerLetter"/>
+      <w:lvlText w:val="%5."/>
+      <w:lvlJc w:val="left"/>
+      <w:pPr>
+        <w:ind w:left="3600" w:hanging="360"/>
+      </w:pPr>
+    </w:lvl>
+    <w:lvl w:ilvl="5" w:tplc="0409001B" w:tentative="1">
+      <w:start w:val="1"/>
+      <w:numFmt w:val="lowerRoman"/>
+      <w:lvlText w:val="%6."/>
+      <w:lvlJc w:val="right"/>
+      <w:pPr>
+        <w:ind w:left="4320" w:hanging="180"/>
+      </w:pPr>
+    </w:lvl>
+    <w:lvl w:ilvl="6" w:tplc="0409000F" w:tentative="1">
+      <w:start w:val="1"/>
+      <w:numFmt w:val="decimal"/>
+      <w:lvlText w:val="%7."/>
+      <w:lvlJc w:val="left"/>
+      <w:pPr>
+        <w:ind w:left="5040" w:hanging="360"/>
+      </w:pPr>
+    </w:lvl>
+    <w:lvl w:ilvl="7" w:tplc="04090019" w:tentative="1">
+      <w:start w:val="1"/>
+      <w:numFmt w:val="lowerLetter"/>
+      <w:lvlText w:val="%8."/>
+      <w:lvlJc w:val="left"/>
+      <w:pPr>
+        <w:ind w:left="5760" w:hanging="360"/>
+      </w:pPr>
+    </w:lvl>
+    <w:lvl w:ilvl="8" w:tplc="0409001B" w:tentative="1">
+      <w:start w:val="1"/>
+      <w:numFmt w:val="lowerRoman"/>
+      <w:lvlText w:val="%9."/>
+      <w:lvlJc w:val="right"/>
+      <w:pPr>
+        <w:ind w:left="6480" w:hanging="180"/>
+      </w:pPr>
+    </w:lvl>
+  </w:abstractNum>
+  <w:abstractNum w:abstractNumId="7" w15:restartNumberingAfterBreak="0">
     <w:nsid w:val="6A3F316C"/>
     <w:multiLevelType w:val="hybridMultilevel"/>
     <w:tmpl w:val="8A14C252"/>
@@ -3334,6 +3863,95 @@
       </w:pPr>
     </w:lvl>
     <w:lvl w:ilvl="2" w:tplc="0409001B" w:tentative="1">
+      <w:start w:val="1"/>
+      <w:numFmt w:val="lowerRoman"/>
+      <w:lvlText w:val="%3."/>
+      <w:lvlJc w:val="right"/>
+      <w:pPr>
+        <w:ind w:left="2160" w:hanging="180"/>
+      </w:pPr>
+    </w:lvl>
+    <w:lvl w:ilvl="3" w:tplc="0409000F" w:tentative="1">
+      <w:start w:val="1"/>
+      <w:numFmt w:val="decimal"/>
+      <w:lvlText w:val="%4."/>
+      <w:lvlJc w:val="left"/>
+      <w:pPr>
+        <w:ind w:left="2880" w:hanging="360"/>
+      </w:pPr>
+    </w:lvl>
+    <w:lvl w:ilvl="4" w:tplc="04090019" w:tentative="1">
+      <w:start w:val="1"/>
+      <w:numFmt w:val="lowerLetter"/>
+      <w:lvlText w:val="%5."/>
+      <w:lvlJc w:val="left"/>
+      <w:pPr>
+        <w:ind w:left="3600" w:hanging="360"/>
+      </w:pPr>
+    </w:lvl>
+    <w:lvl w:ilvl="5" w:tplc="0409001B" w:tentative="1">
+      <w:start w:val="1"/>
+      <w:numFmt w:val="lowerRoman"/>
+      <w:lvlText w:val="%6."/>
+      <w:lvlJc w:val="right"/>
+      <w:pPr>
+        <w:ind w:left="4320" w:hanging="180"/>
+      </w:pPr>
+    </w:lvl>
+    <w:lvl w:ilvl="6" w:tplc="0409000F" w:tentative="1">
+      <w:start w:val="1"/>
+      <w:numFmt w:val="decimal"/>
+      <w:lvlText w:val="%7."/>
+      <w:lvlJc w:val="left"/>
+      <w:pPr>
+        <w:ind w:left="5040" w:hanging="360"/>
+      </w:pPr>
+    </w:lvl>
+    <w:lvl w:ilvl="7" w:tplc="04090019" w:tentative="1">
+      <w:start w:val="1"/>
+      <w:numFmt w:val="lowerLetter"/>
+      <w:lvlText w:val="%8."/>
+      <w:lvlJc w:val="left"/>
+      <w:pPr>
+        <w:ind w:left="5760" w:hanging="360"/>
+      </w:pPr>
+    </w:lvl>
+    <w:lvl w:ilvl="8" w:tplc="0409001B" w:tentative="1">
+      <w:start w:val="1"/>
+      <w:numFmt w:val="lowerRoman"/>
+      <w:lvlText w:val="%9."/>
+      <w:lvlJc w:val="right"/>
+      <w:pPr>
+        <w:ind w:left="6480" w:hanging="180"/>
+      </w:pPr>
+    </w:lvl>
+  </w:abstractNum>
+  <w:abstractNum w:abstractNumId="8" w15:restartNumberingAfterBreak="0">
+    <w:nsid w:val="73375555"/>
+    <w:multiLevelType w:val="hybridMultilevel"/>
+    <w:tmpl w:val="FC722A7E"/>
+    <w:lvl w:ilvl="0" w:tplc="04090011">
+      <w:start w:val="1"/>
+      <w:numFmt w:val="decimal"/>
+      <w:lvlText w:val="%1)"/>
+      <w:lvlJc w:val="left"/>
+      <w:pPr>
+        <w:ind w:left="720" w:hanging="360"/>
+      </w:pPr>
+      <w:rPr>
+        <w:rFonts w:hint="default"/>
+      </w:rPr>
+    </w:lvl>
+    <w:lvl w:ilvl="1" w:tplc="04090019">
+      <w:start w:val="1"/>
+      <w:numFmt w:val="lowerLetter"/>
+      <w:lvlText w:val="%2."/>
+      <w:lvlJc w:val="left"/>
+      <w:pPr>
+        <w:ind w:left="1440" w:hanging="360"/>
+      </w:pPr>
+    </w:lvl>
+    <w:lvl w:ilvl="2" w:tplc="0409001B">
       <w:start w:val="1"/>
       <w:numFmt w:val="lowerRoman"/>
       <w:lvlText w:val="%3."/>
@@ -3404,16 +4022,25 @@
     <w:abstractNumId w:val="0"/>
   </w:num>
   <w:num w:numId="3">
-    <w:abstractNumId w:val="2"/>
+    <w:abstractNumId w:val="3"/>
   </w:num>
   <w:num w:numId="4">
+    <w:abstractNumId w:val="5"/>
+  </w:num>
+  <w:num w:numId="5">
+    <w:abstractNumId w:val="7"/>
+  </w:num>
+  <w:num w:numId="6">
     <w:abstractNumId w:val="4"/>
   </w:num>
-  <w:num w:numId="5">
-    <w:abstractNumId w:val="5"/>
+  <w:num w:numId="7">
+    <w:abstractNumId w:val="8"/>
   </w:num>
-  <w:num w:numId="6">
-    <w:abstractNumId w:val="3"/>
+  <w:num w:numId="8">
+    <w:abstractNumId w:val="6"/>
+  </w:num>
+  <w:num w:numId="9">
+    <w:abstractNumId w:val="2"/>
   </w:num>
 </w:numbering>
 </file>

</xml_diff>

<commit_message>
Incremental change to Design_Process doc
Formatting changes. Removed some items fromt he ToDo list, because I did
them. Described my design process for the Ship class.
</commit_message>
<xml_diff>
--- a/Design_Process_Vorce.docx
+++ b/Design_Process_Vorce.docx
@@ -29,29 +29,19 @@
         <w:pStyle w:val="NoSpacing"/>
       </w:pPr>
       <w:r>
-        <w:t xml:space="preserve">I chose to write the code in Python. I was becoming more comfortable with it having used it for about a year and a half. I also wanted the practice. </w:t>
-      </w:r>
-    </w:p>
-    <w:p>
-      <w:pPr>
-        <w:pStyle w:val="NoSpacing"/>
-      </w:pPr>
-    </w:p>
-    <w:p>
-      <w:pPr>
-        <w:pStyle w:val="NoSpacing"/>
-      </w:pPr>
-      <w:r>
-        <w:t xml:space="preserve">I saw that the printing of the field was going to be one of the </w:t>
-      </w:r>
-      <w:r>
-        <w:t>challenging</w:t>
-      </w:r>
-      <w:r>
-        <w:t xml:space="preserve"> portions of the </w:t>
-      </w:r>
-      <w:r>
-        <w:t xml:space="preserve">exercise especially as the space ship moves around and also when a mine that is on the edge of the field is detonated. The field would constantly be expanding and contracting with each movement and potentially with a detonation of a mine. </w:t>
+        <w:t xml:space="preserve">I chose to write the code in Python. </w:t>
+      </w:r>
+      <w:r>
+        <w:t xml:space="preserve">At the time I had been using it at work for about a year and I felt fairly </w:t>
+      </w:r>
+      <w:r>
+        <w:t>comfortable with it</w:t>
+      </w:r>
+      <w:r>
+        <w:t>.</w:t>
+      </w:r>
+      <w:r>
+        <w:t xml:space="preserve"> I also wanted the practice. </w:t>
       </w:r>
     </w:p>
     <w:p>
@@ -82,16 +72,35 @@
         <w:pStyle w:val="NoSpacing"/>
       </w:pPr>
       <w:r>
+        <w:t xml:space="preserve">I saw that the printing of the field was going to be one of the </w:t>
+      </w:r>
+      <w:r>
+        <w:t>challenging</w:t>
+      </w:r>
+      <w:r>
+        <w:t xml:space="preserve"> portions of the </w:t>
+      </w:r>
+      <w:r>
+        <w:t xml:space="preserve">exercise especially as the space ship moves around and also when a mine that is on the edge of the field is detonated. The field would constantly be expanding and contracting with each movement and potentially with a detonation of a mine. </w:t>
+      </w:r>
+    </w:p>
+    <w:p>
+      <w:pPr>
+        <w:pStyle w:val="NoSpacing"/>
+      </w:pPr>
+    </w:p>
+    <w:p>
+      <w:pPr>
+        <w:pStyle w:val="NoSpacing"/>
+      </w:pPr>
+      <w:r>
         <w:t>I needed to figure out the field expansion and contraction algorithms so that I could correctly print the field, placing the ship at the center and printing only the minimum size field.</w:t>
       </w:r>
       <w:r>
         <w:t xml:space="preserve"> </w:t>
       </w:r>
       <w:r>
-        <w:t xml:space="preserve">I did this by </w:t>
-      </w:r>
-      <w:r>
-        <w:t>example:</w:t>
+        <w:t>I did this by example:</w:t>
       </w:r>
     </w:p>
     <w:p>
@@ -121,36 +130,30 @@
           <w:numId w:val="3"/>
         </w:numPr>
         <w:rPr>
-          <w:rFonts w:ascii="Courier New" w:hAnsi="Courier New" w:cs="Courier New"/>
-        </w:rPr>
-      </w:pPr>
-      <w:r>
-        <w:rPr>
-          <w:rFonts w:ascii="Courier New" w:hAnsi="Courier New" w:cs="Courier New"/>
+          <w:rFonts w:cs="Courier New"/>
+        </w:rPr>
+      </w:pPr>
+      <w:r>
+        <w:rPr>
+          <w:rFonts w:cs="Courier New"/>
         </w:rPr>
         <w:t xml:space="preserve">For the following </w:t>
       </w:r>
       <w:r>
         <w:rPr>
-          <w:rFonts w:ascii="Courier New" w:hAnsi="Courier New" w:cs="Courier New"/>
+          <w:rFonts w:cs="Courier New"/>
         </w:rPr>
         <w:t xml:space="preserve">three </w:t>
       </w:r>
       <w:r>
         <w:rPr>
-          <w:rFonts w:ascii="Courier New" w:hAnsi="Courier New" w:cs="Courier New"/>
-        </w:rPr>
-        <w:t>field</w:t>
-      </w:r>
-      <w:r>
-        <w:rPr>
-          <w:rFonts w:ascii="Courier New" w:hAnsi="Courier New" w:cs="Courier New"/>
-        </w:rPr>
-        <w:t>s</w:t>
-      </w:r>
-      <w:r>
-        <w:rPr>
-          <w:rFonts w:ascii="Courier New" w:hAnsi="Courier New" w:cs="Courier New"/>
+          <w:rFonts w:cs="Courier New"/>
+        </w:rPr>
+        <w:t>fields</w:t>
+      </w:r>
+      <w:r>
+        <w:rPr>
+          <w:rFonts w:cs="Courier New"/>
         </w:rPr>
         <w:t>:</w:t>
       </w:r>
@@ -373,18 +376,18 @@
         <w:pStyle w:val="NoSpacing"/>
         <w:ind w:left="720"/>
         <w:rPr>
-          <w:rFonts w:ascii="Courier New" w:hAnsi="Courier New" w:cs="Courier New"/>
-        </w:rPr>
-      </w:pPr>
-      <w:r>
-        <w:rPr>
-          <w:rFonts w:ascii="Courier New" w:hAnsi="Courier New" w:cs="Courier New"/>
+          <w:rFonts w:cs="Courier New"/>
+        </w:rPr>
+      </w:pPr>
+      <w:r>
+        <w:rPr>
+          <w:rFonts w:cs="Courier New"/>
         </w:rPr>
         <w:t>When we move north, we must “add” two rows to the top side</w:t>
       </w:r>
       <w:r>
         <w:rPr>
-          <w:rFonts w:ascii="Courier New" w:hAnsi="Courier New" w:cs="Courier New"/>
+          <w:rFonts w:cs="Courier New"/>
         </w:rPr>
         <w:t>.</w:t>
       </w:r>
@@ -692,12 +695,12 @@
           <w:numId w:val="3"/>
         </w:numPr>
         <w:rPr>
-          <w:rFonts w:ascii="Courier New" w:hAnsi="Courier New" w:cs="Courier New"/>
-        </w:rPr>
-      </w:pPr>
-      <w:r>
-        <w:rPr>
-          <w:rFonts w:ascii="Courier New" w:hAnsi="Courier New" w:cs="Courier New"/>
+          <w:rFonts w:cs="Courier New"/>
+        </w:rPr>
+      </w:pPr>
+      <w:r>
+        <w:rPr>
+          <w:rFonts w:cs="Courier New"/>
         </w:rPr>
         <w:t>However, if the field looks like this (the southernmost mine is one row inside the trailing edge):</w:t>
       </w:r>
@@ -705,6 +708,15 @@
     <w:p>
       <w:pPr>
         <w:pStyle w:val="NoSpacing"/>
+        <w:ind w:left="360"/>
+        <w:rPr>
+          <w:rFonts w:cs="Courier New"/>
+        </w:rPr>
+      </w:pPr>
+    </w:p>
+    <w:p>
+      <w:pPr>
+        <w:pStyle w:val="NoSpacing"/>
         <w:ind w:left="720" w:firstLine="720"/>
         <w:rPr>
           <w:rFonts w:ascii="Courier New" w:hAnsi="Courier New" w:cs="Courier New"/>
@@ -794,7 +806,7 @@
         <w:pStyle w:val="NoSpacing"/>
         <w:ind w:left="720"/>
         <w:rPr>
-          <w:rFonts w:ascii="Courier New" w:hAnsi="Courier New" w:cs="Courier New"/>
+          <w:rFonts w:cs="Courier New"/>
         </w:rPr>
       </w:pPr>
     </w:p>
@@ -803,12 +815,12 @@
         <w:pStyle w:val="NoSpacing"/>
         <w:ind w:left="720"/>
         <w:rPr>
-          <w:rFonts w:ascii="Courier New" w:hAnsi="Courier New" w:cs="Courier New"/>
-        </w:rPr>
-      </w:pPr>
-      <w:r>
-        <w:rPr>
-          <w:rFonts w:ascii="Courier New" w:hAnsi="Courier New" w:cs="Courier New"/>
+          <w:rFonts w:cs="Courier New"/>
+        </w:rPr>
+      </w:pPr>
+      <w:r>
+        <w:rPr>
+          <w:rFonts w:cs="Courier New"/>
         </w:rPr>
         <w:t>When we move north, we can “subtract” one row from the bottom and “add” one row to the top.</w:t>
       </w:r>
@@ -1085,8 +1097,7 @@
         <w:pStyle w:val="NoSpacing"/>
         <w:ind w:left="720" w:firstLine="720"/>
         <w:rPr>
-          <w:rFonts w:ascii="Courier New" w:hAnsi="Courier New" w:cs="Courier New"/>
-          <w:b/>
+          <w:rFonts w:cs="Courier New"/>
         </w:rPr>
       </w:pPr>
       <w:r>
@@ -1109,17 +1120,12 @@
         </w:rPr>
         <w:t>-1</w:t>
       </w:r>
-    </w:p>
-    <w:p>
-      <w:pPr>
-        <w:pStyle w:val="NoSpacing"/>
-        <w:ind w:left="720" w:firstLine="720"/>
-        <w:rPr>
-          <w:rFonts w:ascii="Courier New" w:hAnsi="Courier New" w:cs="Courier New"/>
-        </w:rPr>
-      </w:pPr>
-      <w:bookmarkStart w:id="0" w:name="_GoBack"/>
-      <w:bookmarkEnd w:id="0"/>
+      <w:r>
+        <w:rPr>
+          <w:rFonts w:cs="Courier New"/>
+        </w:rPr>
+        <w:br w:type="page"/>
+      </w:r>
     </w:p>
     <w:p>
       <w:pPr>
@@ -1129,12 +1135,12 @@
           <w:numId w:val="3"/>
         </w:numPr>
         <w:rPr>
-          <w:rFonts w:ascii="Courier New" w:hAnsi="Courier New" w:cs="Courier New"/>
-        </w:rPr>
-      </w:pPr>
-      <w:r>
-        <w:rPr>
-          <w:rFonts w:ascii="Courier New" w:hAnsi="Courier New" w:cs="Courier New"/>
+          <w:rFonts w:cs="Courier New"/>
+        </w:rPr>
+      </w:pPr>
+      <w:r>
+        <w:rPr>
+          <w:rFonts w:cs="Courier New"/>
         </w:rPr>
         <w:lastRenderedPageBreak/>
         <w:t>And finally, for:</w:t>
@@ -1143,6 +1149,14 @@
     <w:p>
       <w:pPr>
         <w:pStyle w:val="NoSpacing"/>
+        <w:rPr>
+          <w:rFonts w:cs="Courier New"/>
+        </w:rPr>
+      </w:pPr>
+    </w:p>
+    <w:p>
+      <w:pPr>
+        <w:pStyle w:val="NoSpacing"/>
         <w:ind w:left="720" w:firstLine="720"/>
         <w:rPr>
           <w:rFonts w:ascii="Courier New" w:hAnsi="Courier New" w:cs="Courier New"/>
@@ -1232,7 +1246,7 @@
         <w:pStyle w:val="NoSpacing"/>
         <w:ind w:left="720"/>
         <w:rPr>
-          <w:rFonts w:ascii="Courier New" w:hAnsi="Courier New" w:cs="Courier New"/>
+          <w:rFonts w:cs="Courier New"/>
         </w:rPr>
       </w:pPr>
     </w:p>
@@ -1241,24 +1255,24 @@
         <w:pStyle w:val="NoSpacing"/>
         <w:ind w:left="720"/>
         <w:rPr>
-          <w:rFonts w:ascii="Courier New" w:hAnsi="Courier New" w:cs="Courier New"/>
-        </w:rPr>
-      </w:pPr>
-      <w:r>
-        <w:rPr>
-          <w:rFonts w:ascii="Courier New" w:hAnsi="Courier New" w:cs="Courier New"/>
+          <w:rFonts w:cs="Courier New"/>
+        </w:rPr>
+      </w:pPr>
+      <w:r>
+        <w:rPr>
+          <w:rFonts w:cs="Courier New"/>
         </w:rPr>
         <w:t>After moving north</w:t>
       </w:r>
       <w:r>
         <w:rPr>
-          <w:rFonts w:ascii="Courier New" w:hAnsi="Courier New" w:cs="Courier New"/>
+          <w:rFonts w:cs="Courier New"/>
         </w:rPr>
         <w:t xml:space="preserve"> we “remove” two rows from the bottom</w:t>
       </w:r>
       <w:r>
         <w:rPr>
-          <w:rFonts w:ascii="Courier New" w:hAnsi="Courier New" w:cs="Courier New"/>
+          <w:rFonts w:cs="Courier New"/>
         </w:rPr>
         <w:t>:</w:t>
       </w:r>
@@ -1266,6 +1280,14 @@
     <w:p>
       <w:pPr>
         <w:pStyle w:val="NoSpacing"/>
+        <w:rPr>
+          <w:rFonts w:cs="Courier New"/>
+        </w:rPr>
+      </w:pPr>
+    </w:p>
+    <w:p>
+      <w:pPr>
+        <w:pStyle w:val="NoSpacing"/>
         <w:ind w:left="720" w:firstLine="720"/>
         <w:rPr>
           <w:rFonts w:ascii="Courier New" w:hAnsi="Courier New" w:cs="Courier New"/>
@@ -1324,9 +1346,39 @@
       <w:pPr>
         <w:pStyle w:val="NoSpacing"/>
         <w:rPr>
-          <w:rFonts w:ascii="Courier New" w:hAnsi="Courier New" w:cs="Courier New"/>
-        </w:rPr>
-      </w:pPr>
+          <w:rFonts w:cs="Courier New"/>
+        </w:rPr>
+      </w:pPr>
+    </w:p>
+    <w:p>
+      <w:pPr>
+        <w:pStyle w:val="NoSpacing"/>
+        <w:rPr>
+          <w:rFonts w:cs="Courier New"/>
+          <w:i/>
+        </w:rPr>
+      </w:pPr>
+      <w:r>
+        <w:rPr>
+          <w:rFonts w:cs="Courier New"/>
+          <w:i/>
+        </w:rPr>
+        <w:t>Resulting Algorithm</w:t>
+      </w:r>
+      <w:r>
+        <w:rPr>
+          <w:rFonts w:cs="Courier New"/>
+          <w:i/>
+        </w:rPr>
+        <w:t xml:space="preserve"> </w:t>
+      </w:r>
+      <w:r>
+        <w:rPr>
+          <w:rFonts w:cs="Courier New"/>
+          <w:i/>
+        </w:rPr>
+        <w:t>(pseudo code)</w:t>
+      </w:r>
     </w:p>
     <w:p>
       <w:pPr>
@@ -1533,14 +1585,6 @@
         </w:rPr>
         <w:t>add 2 to the y coordinate (north)/x coordinate (west) of all mines</w:t>
       </w:r>
-    </w:p>
-    <w:p>
-      <w:pPr>
-        <w:pStyle w:val="NoSpacing"/>
-        <w:rPr>
-          <w:rFonts w:cs="Courier New"/>
-        </w:rPr>
-      </w:pPr>
     </w:p>
     <w:p>
       <w:pPr>
@@ -1666,9 +1710,8 @@
     <w:p>
       <w:pPr>
         <w:pStyle w:val="NoSpacing"/>
-        <w:ind w:left="720" w:firstLine="720"/>
-        <w:rPr>
-          <w:rFonts w:ascii="Courier New" w:hAnsi="Courier New" w:cs="Courier New"/>
+        <w:rPr>
+          <w:rFonts w:cs="Courier New"/>
         </w:rPr>
       </w:pPr>
     </w:p>
@@ -1677,14 +1720,26 @@
         <w:pStyle w:val="NoSpacing"/>
         <w:ind w:left="720"/>
         <w:rPr>
-          <w:rFonts w:ascii="Courier New" w:hAnsi="Courier New" w:cs="Courier New"/>
-        </w:rPr>
-      </w:pPr>
-      <w:r>
-        <w:rPr>
-          <w:rFonts w:ascii="Courier New" w:hAnsi="Courier New" w:cs="Courier New"/>
-        </w:rPr>
-        <w:t xml:space="preserve">Ship fires alpha pattern (destroying A and C). The one empty row on the top has a matching empty row on bottom. They can both be trimmed. However the left and write margins are cannot be trimmed because there is not an equal number of columns that can be removed. </w:t>
+          <w:rFonts w:cs="Courier New"/>
+        </w:rPr>
+      </w:pPr>
+      <w:r>
+        <w:rPr>
+          <w:rFonts w:cs="Courier New"/>
+        </w:rPr>
+        <w:t>Ship fires alpha pattern (destroying A and C). The one empty row on the top has a matching empty row on bottom. They can both be trimmed. However</w:t>
+      </w:r>
+      <w:r>
+        <w:rPr>
+          <w:rFonts w:cs="Courier New"/>
+        </w:rPr>
+        <w:t>,</w:t>
+      </w:r>
+      <w:r>
+        <w:rPr>
+          <w:rFonts w:cs="Courier New"/>
+        </w:rPr>
+        <w:t xml:space="preserve"> the left and write margins are cannot be trimmed because there is not an equal number of columns that can be removed. </w:t>
       </w:r>
     </w:p>
     <w:p>
@@ -1731,12 +1786,12 @@
           <w:numId w:val="4"/>
         </w:numPr>
         <w:rPr>
-          <w:rFonts w:ascii="Courier New" w:hAnsi="Courier New" w:cs="Courier New"/>
-        </w:rPr>
-      </w:pPr>
-      <w:r>
-        <w:rPr>
-          <w:rFonts w:ascii="Courier New" w:hAnsi="Courier New" w:cs="Courier New"/>
+          <w:rFonts w:cs="Courier New"/>
+        </w:rPr>
+      </w:pPr>
+      <w:r>
+        <w:rPr>
+          <w:rFonts w:cs="Courier New"/>
         </w:rPr>
         <w:t>Starting position:</w:t>
       </w:r>
@@ -1830,12 +1885,12 @@
         <w:pStyle w:val="NoSpacing"/>
         <w:ind w:left="720"/>
         <w:rPr>
-          <w:rFonts w:ascii="Courier New" w:hAnsi="Courier New" w:cs="Courier New"/>
-        </w:rPr>
-      </w:pPr>
-      <w:r>
-        <w:rPr>
-          <w:rFonts w:ascii="Courier New" w:hAnsi="Courier New" w:cs="Courier New"/>
+          <w:rFonts w:cs="Courier New"/>
+        </w:rPr>
+      </w:pPr>
+      <w:r>
+        <w:rPr>
+          <w:rFonts w:cs="Courier New"/>
         </w:rPr>
         <w:t xml:space="preserve">Ship fires gamma pattern (destroying A and C). The field can’t be trimmed from any of it’s four sides. </w:t>
       </w:r>
@@ -1904,9 +1959,6 @@
       <w:pPr>
         <w:pStyle w:val="NoSpacing"/>
         <w:ind w:left="720" w:firstLine="720"/>
-        <w:rPr>
-          <w:rFonts w:ascii="Courier New" w:hAnsi="Courier New" w:cs="Courier New"/>
-        </w:rPr>
       </w:pPr>
       <w:r>
         <w:rPr>
@@ -1914,15 +1966,9 @@
         </w:rPr>
         <w:t>. . . . .</w:t>
       </w:r>
-    </w:p>
-    <w:p>
-      <w:pPr>
-        <w:pStyle w:val="NoSpacing"/>
-        <w:ind w:left="720"/>
-        <w:rPr>
-          <w:rFonts w:ascii="Courier New" w:hAnsi="Courier New" w:cs="Courier New"/>
-        </w:rPr>
-      </w:pPr>
+      <w:r>
+        <w:br w:type="page"/>
+      </w:r>
     </w:p>
     <w:p>
       <w:pPr>
@@ -1932,12 +1978,12 @@
           <w:numId w:val="4"/>
         </w:numPr>
         <w:rPr>
-          <w:rFonts w:ascii="Courier New" w:hAnsi="Courier New" w:cs="Courier New"/>
-        </w:rPr>
-      </w:pPr>
-      <w:r>
-        <w:rPr>
-          <w:rFonts w:ascii="Courier New" w:hAnsi="Courier New" w:cs="Courier New"/>
+          <w:rFonts w:cs="Courier New"/>
+        </w:rPr>
+      </w:pPr>
+      <w:r>
+        <w:rPr>
+          <w:rFonts w:cs="Courier New"/>
         </w:rPr>
         <w:lastRenderedPageBreak/>
         <w:t>Starting position:</w:t>
@@ -1946,6 +1992,15 @@
     <w:p>
       <w:pPr>
         <w:pStyle w:val="NoSpacing"/>
+        <w:ind w:left="720"/>
+        <w:rPr>
+          <w:rFonts w:cs="Courier New"/>
+        </w:rPr>
+      </w:pPr>
+    </w:p>
+    <w:p>
+      <w:pPr>
+        <w:pStyle w:val="NoSpacing"/>
         <w:ind w:left="1440"/>
         <w:rPr>
           <w:rFonts w:ascii="Courier New" w:hAnsi="Courier New" w:cs="Courier New"/>
@@ -1993,7 +2048,7 @@
         <w:pStyle w:val="NoSpacing"/>
         <w:ind w:left="720"/>
         <w:rPr>
-          <w:rFonts w:ascii="Courier New" w:hAnsi="Courier New" w:cs="Courier New"/>
+          <w:rFonts w:cs="Courier New"/>
         </w:rPr>
       </w:pPr>
     </w:p>
@@ -2002,15 +2057,60 @@
         <w:pStyle w:val="NoSpacing"/>
         <w:ind w:left="720"/>
         <w:rPr>
-          <w:rFonts w:ascii="Courier New" w:hAnsi="Courier New" w:cs="Courier New"/>
-        </w:rPr>
-      </w:pPr>
-      <w:r>
-        <w:rPr>
-          <w:rFonts w:ascii="Courier New" w:hAnsi="Courier New" w:cs="Courier New"/>
-        </w:rPr>
-        <w:t xml:space="preserve">Ship fires alpha pattern. (Special condition) There are no mines left, therefore number of columns and number of rows = 1. </w:t>
-      </w:r>
+          <w:rFonts w:cs="Courier New"/>
+        </w:rPr>
+      </w:pPr>
+      <w:r>
+        <w:rPr>
+          <w:rFonts w:cs="Courier New"/>
+        </w:rPr>
+        <w:t>Ship fires alpha patter</w:t>
+      </w:r>
+      <w:r>
+        <w:rPr>
+          <w:rFonts w:cs="Courier New"/>
+        </w:rPr>
+        <w:t>n. A s</w:t>
+      </w:r>
+      <w:r>
+        <w:rPr>
+          <w:rFonts w:cs="Courier New"/>
+        </w:rPr>
+        <w:t>pecial condition</w:t>
+      </w:r>
+      <w:r>
+        <w:rPr>
+          <w:rFonts w:cs="Courier New"/>
+        </w:rPr>
+        <w:t xml:space="preserve"> is created,</w:t>
+      </w:r>
+      <w:r>
+        <w:rPr>
+          <w:rFonts w:cs="Courier New"/>
+        </w:rPr>
+        <w:t xml:space="preserve"> </w:t>
+      </w:r>
+      <w:r>
+        <w:rPr>
+          <w:rFonts w:cs="Courier New"/>
+        </w:rPr>
+        <w:t>t</w:t>
+      </w:r>
+      <w:r>
+        <w:rPr>
+          <w:rFonts w:cs="Courier New"/>
+        </w:rPr>
+        <w:t xml:space="preserve">here are no mines left, therefore number of columns and number of rows = 1. </w:t>
+      </w:r>
+    </w:p>
+    <w:p>
+      <w:pPr>
+        <w:pStyle w:val="NoSpacing"/>
+        <w:ind w:left="720"/>
+        <w:rPr>
+          <w:rFonts w:cs="Courier New"/>
+        </w:rPr>
+      </w:pPr>
     </w:p>
     <w:p>
       <w:pPr>
@@ -2018,11 +2118,17 @@
         <w:ind w:left="1440"/>
         <w:rPr>
           <w:rFonts w:cs="Courier New"/>
-        </w:rPr>
-      </w:pPr>
-      <w:r>
-        <w:rPr>
-          <w:rFonts w:cs="Courier New"/>
+          <w:b/>
+          <w:sz w:val="28"/>
+          <w:szCs w:val="28"/>
+        </w:rPr>
+      </w:pPr>
+      <w:r>
+        <w:rPr>
+          <w:rFonts w:cs="Courier New"/>
+          <w:b/>
+          <w:sz w:val="28"/>
+          <w:szCs w:val="28"/>
         </w:rPr>
         <w:t>.</w:t>
       </w:r>
@@ -2034,6 +2140,37 @@
           <w:rFonts w:cs="Courier New"/>
         </w:rPr>
       </w:pPr>
+    </w:p>
+    <w:p>
+      <w:pPr>
+        <w:pStyle w:val="NoSpacing"/>
+        <w:rPr>
+          <w:rFonts w:cs="Courier New"/>
+          <w:i/>
+        </w:rPr>
+      </w:pPr>
+      <w:r>
+        <w:rPr>
+          <w:rFonts w:cs="Courier New"/>
+          <w:i/>
+        </w:rPr>
+        <w:t>Resulting Algorithm</w:t>
+      </w:r>
+      <w:r>
+        <w:rPr>
+          <w:rFonts w:cs="Courier New"/>
+          <w:i/>
+        </w:rPr>
+        <w:t xml:space="preserve"> (pseudo code)</w:t>
+      </w:r>
+    </w:p>
+    <w:p>
+      <w:pPr>
+        <w:pStyle w:val="NoSpacing"/>
+        <w:rPr>
+          <w:rFonts w:cs="Courier New"/>
+        </w:rPr>
+      </w:pPr>
       <w:r>
         <w:rPr>
           <w:rFonts w:cs="Courier New"/>
@@ -2044,17 +2181,206 @@
     <w:p>
       <w:pPr>
         <w:pStyle w:val="NoSpacing"/>
-      </w:pPr>
-    </w:p>
-    <w:p>
-      <w:pPr>
-        <w:pStyle w:val="NoSpacing"/>
-      </w:pPr>
-    </w:p>
-    <w:p>
-      <w:pPr>
-        <w:pStyle w:val="NoSpacing"/>
-      </w:pPr>
+        <w:rPr>
+          <w:rFonts w:cs="Courier New"/>
+        </w:rPr>
+      </w:pPr>
+      <w:r>
+        <w:rPr>
+          <w:rFonts w:cs="Courier New"/>
+        </w:rPr>
+        <w:t>If no mines are left</w:t>
+      </w:r>
+      <w:r>
+        <w:rPr>
+          <w:rFonts w:cs="Courier New"/>
+        </w:rPr>
+        <w:t>:</w:t>
+      </w:r>
+    </w:p>
+    <w:p>
+      <w:pPr>
+        <w:pStyle w:val="NoSpacing"/>
+        <w:rPr>
+          <w:rFonts w:cs="Courier New"/>
+        </w:rPr>
+      </w:pPr>
+      <w:r>
+        <w:rPr>
+          <w:rFonts w:cs="Courier New"/>
+        </w:rPr>
+        <w:tab/>
+        <w:t>Num Columns = Num Rows = 1</w:t>
+      </w:r>
+    </w:p>
+    <w:p>
+      <w:pPr>
+        <w:pStyle w:val="NoSpacing"/>
+        <w:rPr>
+          <w:rFonts w:cs="Courier New"/>
+        </w:rPr>
+      </w:pPr>
+    </w:p>
+    <w:p>
+      <w:pPr>
+        <w:pStyle w:val="NoSpacing"/>
+        <w:rPr>
+          <w:rFonts w:cs="Courier New"/>
+        </w:rPr>
+      </w:pPr>
+      <w:r>
+        <w:rPr>
+          <w:rFonts w:cs="Courier New"/>
+        </w:rPr>
+        <w:t>If you can trim an equal amount from top and bottom -OR- left and right:</w:t>
+      </w:r>
+    </w:p>
+    <w:p>
+      <w:pPr>
+        <w:pStyle w:val="NoSpacing"/>
+        <w:rPr>
+          <w:rFonts w:cs="Courier New"/>
+        </w:rPr>
+      </w:pPr>
+      <w:r>
+        <w:rPr>
+          <w:rFonts w:cs="Courier New"/>
+        </w:rPr>
+        <w:tab/>
+        <w:t xml:space="preserve">Num Columns -= 1 </w:t>
+      </w:r>
+      <w:r>
+        <w:rPr>
+          <w:rFonts w:cs="Courier New"/>
+        </w:rPr>
+        <w:tab/>
+      </w:r>
+      <w:r>
+        <w:rPr>
+          <w:rFonts w:cs="Courier New"/>
+        </w:rPr>
+        <w:t>(if left and right)</w:t>
+      </w:r>
+    </w:p>
+    <w:p>
+      <w:pPr>
+        <w:pStyle w:val="NoSpacing"/>
+        <w:rPr>
+          <w:rFonts w:cs="Courier New"/>
+        </w:rPr>
+      </w:pPr>
+      <w:r>
+        <w:rPr>
+          <w:rFonts w:cs="Courier New"/>
+        </w:rPr>
+        <w:tab/>
+        <w:t>Num Rows -=1</w:t>
+      </w:r>
+      <w:r>
+        <w:rPr>
+          <w:rFonts w:cs="Courier New"/>
+        </w:rPr>
+        <w:tab/>
+      </w:r>
+      <w:r>
+        <w:rPr>
+          <w:rFonts w:cs="Courier New"/>
+        </w:rPr>
+        <w:tab/>
+      </w:r>
+      <w:r>
+        <w:rPr>
+          <w:rFonts w:cs="Courier New"/>
+        </w:rPr>
+        <w:t xml:space="preserve">(if </w:t>
+      </w:r>
+      <w:r>
+        <w:rPr>
+          <w:rFonts w:cs="Courier New"/>
+        </w:rPr>
+        <w:t>top and bottom</w:t>
+      </w:r>
+      <w:r>
+        <w:rPr>
+          <w:rFonts w:cs="Courier New"/>
+        </w:rPr>
+        <w:t>)</w:t>
+      </w:r>
+    </w:p>
+    <w:p>
+      <w:pPr>
+        <w:pStyle w:val="NoSpacing"/>
+        <w:rPr>
+          <w:rFonts w:cs="Courier New"/>
+        </w:rPr>
+      </w:pPr>
+      <w:r>
+        <w:rPr>
+          <w:rFonts w:cs="Courier New"/>
+        </w:rPr>
+        <w:tab/>
+        <w:t>Mines’ coordinates need to be shifted:</w:t>
+      </w:r>
+    </w:p>
+    <w:p>
+      <w:pPr>
+        <w:pStyle w:val="NoSpacing"/>
+        <w:rPr>
+          <w:rFonts w:cs="Courier New"/>
+        </w:rPr>
+      </w:pPr>
+      <w:r>
+        <w:rPr>
+          <w:rFonts w:cs="Courier New"/>
+        </w:rPr>
+        <w:tab/>
+      </w:r>
+      <w:r>
+        <w:rPr>
+          <w:rFonts w:cs="Courier New"/>
+        </w:rPr>
+        <w:tab/>
+        <w:t>-1 x for left and right trimming</w:t>
+      </w:r>
+    </w:p>
+    <w:p>
+      <w:pPr>
+        <w:pStyle w:val="NoSpacing"/>
+        <w:rPr>
+          <w:rFonts w:cs="Courier New"/>
+        </w:rPr>
+      </w:pPr>
+      <w:r>
+        <w:rPr>
+          <w:rFonts w:cs="Courier New"/>
+        </w:rPr>
+        <w:tab/>
+      </w:r>
+      <w:r>
+        <w:rPr>
+          <w:rFonts w:cs="Courier New"/>
+        </w:rPr>
+        <w:tab/>
+        <w:t>-1 y for top and bottom trimming</w:t>
+      </w:r>
+    </w:p>
+    <w:p>
+      <w:pPr>
+        <w:pStyle w:val="NoSpacing"/>
+        <w:rPr>
+          <w:rFonts w:cs="Courier New"/>
+        </w:rPr>
+      </w:pPr>
+    </w:p>
+    <w:p>
+      <w:pPr>
+        <w:pStyle w:val="NoSpacing"/>
+      </w:pPr>
+    </w:p>
+    <w:p>
+      <w:r>
+        <w:br w:type="page"/>
+      </w:r>
     </w:p>
     <w:p>
       <w:pPr>
@@ -2071,6 +2397,7 @@
           <w:sz w:val="26"/>
           <w:szCs w:val="26"/>
         </w:rPr>
+        <w:lastRenderedPageBreak/>
         <w:t>Classes</w:t>
       </w:r>
     </w:p>
@@ -2082,7 +2409,13 @@
         <w:t xml:space="preserve">The first decision was how to represent the field, the spaceship, and the mines. My first inclination was to </w:t>
       </w:r>
       <w:r>
-        <w:t>have a multidimensional list for the field where I imported the supplied field directly into the NxM list. This would combine the field and the mines. This was good, I ha</w:t>
+        <w:t xml:space="preserve">have a multidimensional list for the field where I imported the supplied field directly into </w:t>
+      </w:r>
+      <w:r>
+        <w:t>an</w:t>
+      </w:r>
+      <w:r>
+        <w:t xml:space="preserve"> NxM list. This would combine the field and the mines. This was good, I ha</w:t>
       </w:r>
       <w:r>
         <w:t xml:space="preserve">d combined two of the elements, and printing would be trivial. </w:t>
@@ -2152,10 +2485,19 @@
         <w:t>The l</w:t>
       </w:r>
       <w:r>
-        <w:t>ocation of the mines</w:t>
-      </w:r>
-      <w:r>
-        <w:t xml:space="preserve"> (n tuples)</w:t>
+        <w:t xml:space="preserve">ocation of N number of </w:t>
+      </w:r>
+      <w:r>
+        <w:t>mines</w:t>
+      </w:r>
+      <w:r>
+        <w:t xml:space="preserve"> (</w:t>
+      </w:r>
+      <w:r>
+        <w:t>N</w:t>
+      </w:r>
+      <w:r>
+        <w:t xml:space="preserve"> tuples)</w:t>
       </w:r>
     </w:p>
     <w:p>
@@ -2170,7 +2512,10 @@
         <w:t>During printing of a field, a</w:t>
       </w:r>
       <w:r>
-        <w:t xml:space="preserve">ny location that didn’t correspond with a mine would be treated as empty space </w:t>
+        <w:t xml:space="preserve">ny location that didn’t correspond with a mine </w:t>
+      </w:r>
+      <w:r>
+        <w:t>would be treated as empty space.</w:t>
       </w:r>
     </w:p>
     <w:p>
@@ -2200,10 +2545,7 @@
         </w:numPr>
       </w:pPr>
       <w:r>
-        <w:t xml:space="preserve">The center of the field could be deduced from the dimensions provided in 1) and 2) and therefore </w:t>
-      </w:r>
-      <w:r>
-        <w:t>there was no need to create a separate entity representing the spacecraft.</w:t>
+        <w:t>The center of the field could be deduced from the dimensions provided in 1) and 2) and therefore there was no need to create a separate entity representing the spacecraft.</w:t>
       </w:r>
     </w:p>
     <w:p>
@@ -2222,6 +2564,12 @@
         <w:rPr>
           <w:u w:val="single"/>
         </w:rPr>
+        <w:t xml:space="preserve">Class </w:t>
+      </w:r>
+      <w:r>
+        <w:rPr>
+          <w:u w:val="single"/>
+        </w:rPr>
         <w:t>Field</w:t>
       </w:r>
     </w:p>
@@ -2266,34 +2614,71 @@
         <w:pStyle w:val="NoSpacing"/>
       </w:pPr>
       <w:r>
-        <w:t>dict&lt;key: (x,y); value: char&gt;</w:t>
-      </w:r>
-    </w:p>
-    <w:p>
-      <w:pPr>
-        <w:pStyle w:val="NoSpacing"/>
-      </w:pPr>
-    </w:p>
-    <w:p>
-      <w:pPr>
-        <w:pStyle w:val="NoSpacing"/>
-      </w:pPr>
-      <w:r>
-        <w:t>Even though the center of the field could always be deduced by the dimensions of the field, I decided it would be clearer in the code to refer directly to the center coordinates, so I included as member objects ‘center_x’ and ‘center_y’.</w:t>
-      </w:r>
-    </w:p>
-    <w:p>
-      <w:pPr>
-        <w:pStyle w:val="NoSpacing"/>
-      </w:pPr>
-    </w:p>
-    <w:p>
-      <w:pPr>
-        <w:pStyle w:val="NoSpacing"/>
-      </w:pPr>
-      <w:r>
-        <w:t>The constructor for the class Field could take a list of lines read from the file provided as input to the program. I can parse each row and find the location of all the mines, the number of columns would the longest line and the number of rows would the number of lines in the file.</w:t>
-      </w:r>
+        <w:t>D</w:t>
+      </w:r>
+      <w:r>
+        <w:t>ict</w:t>
+      </w:r>
+      <w:r>
+        <w:t xml:space="preserve">ionary </w:t>
+      </w:r>
+      <w:r>
+        <w:t>&lt;key: (x,y); value: char&gt;</w:t>
+      </w:r>
+    </w:p>
+    <w:p>
+      <w:pPr>
+        <w:pStyle w:val="NoSpacing"/>
+      </w:pPr>
+    </w:p>
+    <w:p>
+      <w:pPr>
+        <w:pStyle w:val="NoSpacing"/>
+      </w:pPr>
+      <w:r>
+        <w:t xml:space="preserve">Even though the center of the field could always be deduced by the dimensions of the field, I decided it would be clearer in the code to refer directly to the center coordinates, so I included </w:t>
+      </w:r>
+      <w:r>
+        <w:t xml:space="preserve">them </w:t>
+      </w:r>
+      <w:r>
+        <w:t>as member objects</w:t>
+      </w:r>
+      <w:r>
+        <w:t>:</w:t>
+      </w:r>
+    </w:p>
+    <w:p>
+      <w:pPr>
+        <w:pStyle w:val="NoSpacing"/>
+      </w:pPr>
+      <w:r>
+        <w:t>‘center_x’ and ‘center_y’.</w:t>
+      </w:r>
+    </w:p>
+    <w:p>
+      <w:pPr>
+        <w:pStyle w:val="NoSpacing"/>
+      </w:pPr>
+    </w:p>
+    <w:p>
+      <w:pPr>
+        <w:pStyle w:val="NoSpacing"/>
+      </w:pPr>
+      <w:r>
+        <w:t xml:space="preserve">The constructor for the class Field could take a list of lines read from the file provided as input to the program. I can parse each row and find the location of all the mines, the number of columns would </w:t>
+      </w:r>
+      <w:r>
+        <w:t xml:space="preserve">be </w:t>
+      </w:r>
+      <w:r>
+        <w:t>the longest line and the number of rows would the number of lines in the file.</w:t>
+      </w:r>
+    </w:p>
+    <w:p>
+      <w:pPr>
+        <w:pStyle w:val="NoSpacing"/>
+      </w:pPr>
     </w:p>
     <w:p>
       <w:pPr>
@@ -2308,7 +2693,6 @@
           <w:rFonts w:cs="Courier New"/>
           <w:u w:val="single"/>
         </w:rPr>
-        <w:lastRenderedPageBreak/>
         <w:t>Condensing functions together</w:t>
       </w:r>
     </w:p>
@@ -2323,61 +2707,55 @@
         <w:rPr>
           <w:rFonts w:cs="Courier New"/>
         </w:rPr>
-        <w:t xml:space="preserve">When looking at the functions I have created I am often looking to see if there is a way to combine them because of similar function. The functions Field:North(); </w:t>
-      </w:r>
-      <w:r>
-        <w:rPr>
-          <w:rFonts w:cs="Courier New"/>
-        </w:rPr>
-        <w:t>Field:</w:t>
-      </w:r>
-      <w:r>
-        <w:rPr>
-          <w:rFonts w:cs="Courier New"/>
-        </w:rPr>
-        <w:t>South</w:t>
-      </w:r>
-      <w:r>
-        <w:rPr>
-          <w:rFonts w:cs="Courier New"/>
-        </w:rPr>
-        <w:t>()</w:t>
-      </w:r>
-      <w:r>
-        <w:rPr>
-          <w:rFonts w:cs="Courier New"/>
-        </w:rPr>
-        <w:t xml:space="preserve">; </w:t>
-      </w:r>
-      <w:r>
-        <w:rPr>
-          <w:rFonts w:cs="Courier New"/>
-        </w:rPr>
-        <w:t>Field:</w:t>
-      </w:r>
-      <w:r>
-        <w:rPr>
-          <w:rFonts w:cs="Courier New"/>
-        </w:rPr>
-        <w:t>East</w:t>
-      </w:r>
-      <w:r>
-        <w:rPr>
-          <w:rFonts w:cs="Courier New"/>
-        </w:rPr>
-        <w:t>()</w:t>
-      </w:r>
-      <w:r>
-        <w:rPr>
-          <w:rFonts w:cs="Courier New"/>
-        </w:rPr>
-        <w:t xml:space="preserve">; </w:t>
-      </w:r>
-      <w:r>
-        <w:rPr>
-          <w:rFonts w:cs="Courier New"/>
-        </w:rPr>
-        <w:t>Field:</w:t>
+        <w:t>When looking at the functions I have created I am often looking to see if there is a way to combine them because of similar function</w:t>
+      </w:r>
+      <w:r>
+        <w:rPr>
+          <w:rFonts w:cs="Courier New"/>
+        </w:rPr>
+        <w:t>ality</w:t>
+      </w:r>
+      <w:r>
+        <w:rPr>
+          <w:rFonts w:cs="Courier New"/>
+        </w:rPr>
+        <w:t>. The functions Field.</w:t>
+      </w:r>
+      <w:r>
+        <w:rPr>
+          <w:rFonts w:cs="Courier New"/>
+        </w:rPr>
+        <w:t>North(); Field</w:t>
+      </w:r>
+      <w:r>
+        <w:rPr>
+          <w:rFonts w:cs="Courier New"/>
+        </w:rPr>
+        <w:t>.</w:t>
+      </w:r>
+      <w:r>
+        <w:rPr>
+          <w:rFonts w:cs="Courier New"/>
+        </w:rPr>
+        <w:t>South(); Field</w:t>
+      </w:r>
+      <w:r>
+        <w:rPr>
+          <w:rFonts w:cs="Courier New"/>
+        </w:rPr>
+        <w:t>.</w:t>
+      </w:r>
+      <w:r>
+        <w:rPr>
+          <w:rFonts w:cs="Courier New"/>
+        </w:rPr>
+        <w:t>East(); Field</w:t>
+      </w:r>
+      <w:r>
+        <w:rPr>
+          <w:rFonts w:cs="Courier New"/>
+        </w:rPr>
+        <w:t>.</w:t>
       </w:r>
       <w:r>
         <w:rPr>
@@ -2389,13 +2767,77 @@
         <w:rPr>
           <w:rFonts w:cs="Courier New"/>
         </w:rPr>
-        <w:t>()</w:t>
-      </w:r>
-      <w:r>
-        <w:rPr>
-          <w:rFonts w:cs="Courier New"/>
-        </w:rPr>
-        <w:t xml:space="preserve"> are all doing similar things and infact are all operating off the same algorithm I have outlines above. However, I decided to leave them separate functions for clarity. I was having enough bugs associated with row/column incrementing that I though combining the functions would only make it harder to trace those if and when I made another mistake. </w:t>
+        <w:t>() are all doing similar things. In fact,</w:t>
+      </w:r>
+      <w:r>
+        <w:rPr>
+          <w:rFonts w:cs="Courier New"/>
+        </w:rPr>
+        <w:t xml:space="preserve"> </w:t>
+      </w:r>
+      <w:r>
+        <w:rPr>
+          <w:rFonts w:cs="Courier New"/>
+        </w:rPr>
+        <w:t xml:space="preserve">(as I have outline above) they </w:t>
+      </w:r>
+      <w:r>
+        <w:rPr>
+          <w:rFonts w:cs="Courier New"/>
+        </w:rPr>
+        <w:t xml:space="preserve">are all operating off the same algorithm. However, I decided to leave them separate functions for </w:t>
+      </w:r>
+      <w:r>
+        <w:rPr>
+          <w:rFonts w:cs="Courier New"/>
+        </w:rPr>
+        <w:t xml:space="preserve">code </w:t>
+      </w:r>
+      <w:r>
+        <w:rPr>
+          <w:rFonts w:cs="Courier New"/>
+        </w:rPr>
+        <w:t xml:space="preserve">clarity. I was </w:t>
+      </w:r>
+      <w:r>
+        <w:rPr>
+          <w:rFonts w:cs="Courier New"/>
+        </w:rPr>
+        <w:t xml:space="preserve">encountering several </w:t>
+      </w:r>
+      <w:r>
+        <w:rPr>
+          <w:rFonts w:cs="Courier New"/>
+        </w:rPr>
+        <w:t>bugs associated with row/column incrementing</w:t>
+      </w:r>
+      <w:r>
+        <w:rPr>
+          <w:rFonts w:cs="Courier New"/>
+        </w:rPr>
+        <w:t>/decrementing</w:t>
+      </w:r>
+      <w:r>
+        <w:rPr>
+          <w:rFonts w:cs="Courier New"/>
+        </w:rPr>
+        <w:t xml:space="preserve"> that I though combining the functions would only make it harder to trace those if and when I made another mistake. </w:t>
+      </w:r>
+    </w:p>
+    <w:p>
+      <w:pPr>
+        <w:pStyle w:val="NoSpacing"/>
+        <w:rPr>
+          <w:rFonts w:cs="Courier New"/>
+        </w:rPr>
+      </w:pPr>
+    </w:p>
+    <w:p>
+      <w:pPr>
+        <w:pStyle w:val="NoSpacing"/>
+      </w:pPr>
+      <w:r>
+        <w:br w:type="page"/>
       </w:r>
     </w:p>
     <w:p>
@@ -2437,13 +2879,31 @@
         <w:rPr>
           <w:rFonts w:cs="Courier New"/>
         </w:rPr>
-        <w:t>There was no guarantee the field defined in the Field file was already minimally sized. Therefore I included in my design a Field::Trim() function that could handle trimming an arbitrary number of columns or rows if needed.</w:t>
+        <w:t>There was no guarantee the field defined in the Field file was already minimally sized. Therefore</w:t>
+      </w:r>
+      <w:r>
+        <w:rPr>
+          <w:rFonts w:cs="Courier New"/>
+        </w:rPr>
+        <w:t>,</w:t>
       </w:r>
       <w:r>
         <w:rPr>
           <w:rFonts w:cs="Courier New"/>
         </w:rPr>
         <w:t xml:space="preserve"> </w:t>
+      </w:r>
+      <w:r>
+        <w:rPr>
+          <w:rFonts w:cs="Courier New"/>
+        </w:rPr>
+        <w:t>I included in my design a Field.</w:t>
+      </w:r>
+      <w:r>
+        <w:rPr>
+          <w:rFonts w:cs="Courier New"/>
+        </w:rPr>
+        <w:t xml:space="preserve">Trim() function that could handle trimming an arbitrary number of columns or rows if needed. </w:t>
       </w:r>
     </w:p>
     <w:p>
@@ -2491,16 +2951,109 @@
         <w:rPr>
           <w:rFonts w:cs="Courier New"/>
         </w:rPr>
-        <w:t xml:space="preserve">’. This could be set to which ever delimetter was used in a Field file. </w:t>
-      </w:r>
-    </w:p>
-    <w:p>
-      <w:pPr>
-        <w:pStyle w:val="NoSpacing"/>
-        <w:rPr>
-          <w:rFonts w:cs="Courier New"/>
-        </w:rPr>
-      </w:pPr>
+        <w:t xml:space="preserve">’. This could be set to which ever </w:t>
+      </w:r>
+      <w:r>
+        <w:rPr>
+          <w:rFonts w:cs="Courier New"/>
+        </w:rPr>
+        <w:t>delimiter</w:t>
+      </w:r>
+      <w:r>
+        <w:rPr>
+          <w:rFonts w:cs="Courier New"/>
+        </w:rPr>
+        <w:t xml:space="preserve"> was used in a Field file. </w:t>
+      </w:r>
+    </w:p>
+    <w:p>
+      <w:pPr>
+        <w:pStyle w:val="NoSpacing"/>
+        <w:numPr>
+          <w:ilvl w:val="0"/>
+          <w:numId w:val="9"/>
+        </w:numPr>
+        <w:rPr>
+          <w:rFonts w:cs="Courier New"/>
+        </w:rPr>
+      </w:pPr>
+      <w:r>
+        <w:rPr>
+          <w:rFonts w:cs="Courier New"/>
+        </w:rPr>
+        <w:t xml:space="preserve">What happens if the field </w:t>
+      </w:r>
+      <w:r>
+        <w:rPr>
+          <w:rFonts w:cs="Courier New"/>
+        </w:rPr>
+        <w:t>that</w:t>
+      </w:r>
+      <w:r>
+        <w:rPr>
+          <w:rFonts w:cs="Courier New"/>
+        </w:rPr>
+        <w:t xml:space="preserve"> is supplied has an even number of rows or columns?</w:t>
+      </w:r>
+    </w:p>
+    <w:p>
+      <w:pPr>
+        <w:pStyle w:val="NoSpacing"/>
+        <w:numPr>
+          <w:ilvl w:val="1"/>
+          <w:numId w:val="9"/>
+        </w:numPr>
+        <w:rPr>
+          <w:rFonts w:cs="Courier New"/>
+        </w:rPr>
+      </w:pPr>
+      <w:r>
+        <w:rPr>
+          <w:rFonts w:cs="Courier New"/>
+        </w:rPr>
+        <w:t xml:space="preserve">I could blindly add a row or column (functionally this be the same as adding a row to the bottom or to the right side). This would not change the coordinate of the mines in the inertial reference frame, but could be considered to be changing the coordinate of the mines in a reference frame centered on ownship. However, because ownship’s position is defined to be the center of the field, there was no center to the field. </w:t>
+      </w:r>
+    </w:p>
+    <w:p>
+      <w:pPr>
+        <w:pStyle w:val="NoSpacing"/>
+        <w:numPr>
+          <w:ilvl w:val="1"/>
+          <w:numId w:val="9"/>
+        </w:numPr>
+        <w:rPr>
+          <w:rFonts w:cs="Courier New"/>
+        </w:rPr>
+      </w:pPr>
+      <w:r>
+        <w:rPr>
+          <w:rFonts w:cs="Courier New"/>
+        </w:rPr>
+        <w:t xml:space="preserve">I opted to just throw an error and inform the user the supplied field is invalid. </w:t>
+      </w:r>
+    </w:p>
+    <w:p>
+      <w:pPr>
+        <w:pStyle w:val="NoSpacing"/>
+      </w:pPr>
+    </w:p>
+    <w:p>
+      <w:pPr>
+        <w:pStyle w:val="NoSpacing"/>
+      </w:pPr>
+    </w:p>
+    <w:p>
+      <w:pPr>
+        <w:pStyle w:val="NoSpacing"/>
+      </w:pPr>
+    </w:p>
+    <w:p>
+      <w:pPr>
+        <w:pStyle w:val="NoSpacing"/>
+      </w:pPr>
+      <w:r>
+        <w:br w:type="page"/>
+      </w:r>
     </w:p>
     <w:p>
       <w:pPr>
@@ -2519,6 +3072,7 @@
           <w:sz w:val="26"/>
           <w:szCs w:val="26"/>
         </w:rPr>
+        <w:lastRenderedPageBreak/>
         <w:t>Testing</w:t>
       </w:r>
     </w:p>
@@ -2527,9 +3081,86 @@
         <w:pStyle w:val="NoSpacing"/>
         <w:rPr>
           <w:rFonts w:cs="Courier New"/>
+        </w:rPr>
+      </w:pPr>
+      <w:r>
+        <w:rPr>
+          <w:rFonts w:cs="Courier New"/>
+        </w:rPr>
+        <w:t>E</w:t>
+      </w:r>
+      <w:r>
+        <w:rPr>
+          <w:rFonts w:cs="Courier New"/>
+        </w:rPr>
+        <w:t>arly in the design process</w:t>
+      </w:r>
+      <w:r>
+        <w:rPr>
+          <w:rFonts w:cs="Courier New"/>
+        </w:rPr>
+        <w:t xml:space="preserve"> </w:t>
+      </w:r>
+      <w:r>
+        <w:rPr>
+          <w:rFonts w:cs="Courier New"/>
+        </w:rPr>
+        <w:t>I started developing test cases and a way to run a series of them</w:t>
+      </w:r>
+      <w:r>
+        <w:rPr>
+          <w:rFonts w:cs="Courier New"/>
+        </w:rPr>
+        <w:t xml:space="preserve"> automatically</w:t>
+      </w:r>
+      <w:r>
+        <w:rPr>
+          <w:rFonts w:cs="Courier New"/>
+        </w:rPr>
+        <w:t xml:space="preserve">. </w:t>
+      </w:r>
+      <w:r>
+        <w:rPr>
+          <w:rFonts w:cs="Courier New"/>
+        </w:rPr>
+        <w:t xml:space="preserve">The ability </w:t>
+      </w:r>
+      <w:r>
+        <w:rPr>
+          <w:rFonts w:cs="Courier New"/>
+        </w:rPr>
+        <w:t xml:space="preserve">to auto run a set of known test cases while developing can </w:t>
+      </w:r>
+      <w:r>
+        <w:rPr>
+          <w:rFonts w:cs="Courier New"/>
+        </w:rPr>
+        <w:t xml:space="preserve">drastically reduce debugging time. I would often find a bug soon after I made a code change. </w:t>
+      </w:r>
+    </w:p>
+    <w:p>
+      <w:pPr>
+        <w:pStyle w:val="NoSpacing"/>
+        <w:rPr>
+          <w:rFonts w:cs="Courier New"/>
+        </w:rPr>
+      </w:pPr>
+    </w:p>
+    <w:p>
+      <w:pPr>
+        <w:pStyle w:val="NoSpacing"/>
+        <w:rPr>
+          <w:rFonts w:cs="Courier New"/>
           <w:u w:val="single"/>
         </w:rPr>
       </w:pPr>
+      <w:r>
+        <w:rPr>
+          <w:rFonts w:cs="Courier New"/>
+          <w:u w:val="single"/>
+        </w:rPr>
+        <w:t xml:space="preserve">Functional </w:t>
+      </w:r>
       <w:r>
         <w:rPr>
           <w:rFonts w:cs="Courier New"/>
@@ -2693,7 +3324,19 @@
         <w:rPr>
           <w:rFonts w:cs="Courier New"/>
         </w:rPr>
-        <w:t>I then created some edge cases for both the fields and scripts.</w:t>
+        <w:t xml:space="preserve">I then created some </w:t>
+      </w:r>
+      <w:r>
+        <w:rPr>
+          <w:rFonts w:cs="Courier New"/>
+        </w:rPr>
+        <w:t xml:space="preserve">tests for </w:t>
+      </w:r>
+      <w:r>
+        <w:rPr>
+          <w:rFonts w:cs="Courier New"/>
+        </w:rPr>
+        <w:t>edge cases for both the fields and scripts.</w:t>
       </w:r>
     </w:p>
     <w:p>
@@ -2801,19 +3444,7 @@
         <w:rPr>
           <w:rFonts w:cs="Courier New"/>
         </w:rPr>
-        <w:t>A script that contains every single missile fire pattern and every</w:t>
-      </w:r>
-      <w:r>
-        <w:rPr>
-          <w:rFonts w:cs="Courier New"/>
-        </w:rPr>
-        <w:t xml:space="preserve"> </w:t>
-      </w:r>
-      <w:r>
-        <w:rPr>
-          <w:rFonts w:cs="Courier New"/>
-        </w:rPr>
-        <w:t>single direction to move including a blank line (implied falling)</w:t>
+        <w:t>A script that contains every single missile fire pattern and every single direction to move including a blank line (implied falling)</w:t>
       </w:r>
       <w:r>
         <w:rPr>
@@ -2877,14 +3508,6 @@
         <w:pStyle w:val="NoSpacing"/>
         <w:rPr>
           <w:rFonts w:cs="Courier New"/>
-        </w:rPr>
-      </w:pPr>
-    </w:p>
-    <w:p>
-      <w:pPr>
-        <w:pStyle w:val="NoSpacing"/>
-        <w:rPr>
-          <w:rFonts w:cs="Courier New"/>
           <w:u w:val="single"/>
         </w:rPr>
       </w:pPr>
@@ -2899,6 +3522,10 @@
     <w:p>
       <w:pPr>
         <w:pStyle w:val="NoSpacing"/>
+        <w:numPr>
+          <w:ilvl w:val="0"/>
+          <w:numId w:val="10"/>
+        </w:numPr>
         <w:rPr>
           <w:rFonts w:cs="Courier New"/>
         </w:rPr>
@@ -2939,33 +3566,71 @@
         </w:rPr>
         <w:t xml:space="preserve">odd/bad data. </w:t>
       </w:r>
-    </w:p>
-    <w:p>
-      <w:pPr>
-        <w:pStyle w:val="NoSpacing"/>
-        <w:rPr>
-          <w:rFonts w:cs="Courier New"/>
-        </w:rPr>
-      </w:pPr>
-    </w:p>
-    <w:p>
-      <w:pPr>
-        <w:pStyle w:val="NoSpacing"/>
-        <w:rPr>
-          <w:rFonts w:cs="Courier New"/>
-        </w:rPr>
-      </w:pPr>
-      <w:r>
-        <w:rPr>
-          <w:rFonts w:cs="Courier New"/>
-        </w:rPr>
-        <w:t xml:space="preserve">Shifting the coordinates of the mines as the number of rows or columns increase or decrease is an important part of </w:t>
-      </w:r>
-      <w:r>
-        <w:rPr>
-          <w:rFonts w:cs="Courier New"/>
-        </w:rPr>
-        <w:t xml:space="preserve">my algorithm. During my unit testing of Field:Adjust_Mine_Coordinates(), I remember finding a bug that had somehow not been covered by </w:t>
+      <w:r>
+        <w:rPr>
+          <w:rFonts w:cs="Courier New"/>
+        </w:rPr>
+        <w:t>(empty field files, non-uniform rows in the field)</w:t>
+      </w:r>
+    </w:p>
+    <w:p>
+      <w:pPr>
+        <w:pStyle w:val="NoSpacing"/>
+        <w:numPr>
+          <w:ilvl w:val="0"/>
+          <w:numId w:val="10"/>
+        </w:numPr>
+        <w:rPr>
+          <w:rFonts w:cs="Courier New"/>
+        </w:rPr>
+      </w:pPr>
+      <w:r>
+        <w:rPr>
+          <w:rFonts w:cs="Courier New"/>
+        </w:rPr>
+        <w:t>A</w:t>
+      </w:r>
+      <w:r>
+        <w:rPr>
+          <w:rFonts w:cs="Courier New"/>
+        </w:rPr>
+        <w:t>n important part of my algorithm</w:t>
+      </w:r>
+      <w:r>
+        <w:rPr>
+          <w:rFonts w:cs="Courier New"/>
+        </w:rPr>
+        <w:t xml:space="preserve"> was successfully s</w:t>
+      </w:r>
+      <w:r>
+        <w:rPr>
+          <w:rFonts w:cs="Courier New"/>
+        </w:rPr>
+        <w:t>hifting the coordinates of the mines as the number of rows or</w:t>
+      </w:r>
+      <w:r>
+        <w:rPr>
+          <w:rFonts w:cs="Courier New"/>
+        </w:rPr>
+        <w:t xml:space="preserve"> columns increase or decrease</w:t>
+      </w:r>
+      <w:r>
+        <w:rPr>
+          <w:rFonts w:cs="Courier New"/>
+        </w:rPr>
+        <w:t xml:space="preserve">. </w:t>
+      </w:r>
+      <w:r>
+        <w:rPr>
+          <w:rFonts w:cs="Courier New"/>
+        </w:rPr>
+        <w:t>During my unit testing of Field.</w:t>
+      </w:r>
+      <w:r>
+        <w:rPr>
+          <w:rFonts w:cs="Courier New"/>
+        </w:rPr>
+        <w:t xml:space="preserve">Adjust_Mine_Coordinates(), I remember finding a bug that had somehow not been covered by </w:t>
       </w:r>
       <w:r>
         <w:rPr>
@@ -2973,14 +3638,311 @@
         </w:rPr>
         <w:t xml:space="preserve">my functional testing. </w:t>
       </w:r>
-    </w:p>
-    <w:p>
-      <w:pPr>
-        <w:pStyle w:val="NoSpacing"/>
-        <w:rPr>
-          <w:rFonts w:cs="Courier New"/>
-        </w:rPr>
-      </w:pPr>
+      <w:r>
+        <w:rPr>
+          <w:rFonts w:cs="Courier New"/>
+        </w:rPr>
+        <w:t>Unit tests work!!!</w:t>
+      </w:r>
+    </w:p>
+    <w:p>
+      <w:pPr>
+        <w:pStyle w:val="NoSpacing"/>
+      </w:pPr>
+    </w:p>
+    <w:p>
+      <w:pPr>
+        <w:pStyle w:val="NoSpacing"/>
+      </w:pPr>
+    </w:p>
+    <w:p>
+      <w:pPr>
+        <w:pStyle w:val="NoSpacing"/>
+      </w:pPr>
+      <w:r>
+        <w:br w:type="page"/>
+      </w:r>
+    </w:p>
+    <w:p>
+      <w:pPr>
+        <w:pStyle w:val="NoSpacing"/>
+        <w:rPr>
+          <w:rFonts w:cs="Courier New"/>
+          <w:b/>
+          <w:sz w:val="26"/>
+          <w:szCs w:val="26"/>
+        </w:rPr>
+      </w:pPr>
+      <w:r>
+        <w:rPr>
+          <w:rFonts w:cs="Courier New"/>
+          <w:b/>
+          <w:sz w:val="26"/>
+          <w:szCs w:val="26"/>
+        </w:rPr>
+        <w:lastRenderedPageBreak/>
+        <w:t>New Classes</w:t>
+      </w:r>
+    </w:p>
+    <w:p>
+      <w:pPr>
+        <w:pStyle w:val="NoSpacing"/>
+        <w:rPr>
+          <w:rFonts w:cs="Courier New"/>
+          <w:u w:val="single"/>
+        </w:rPr>
+      </w:pPr>
+      <w:r>
+        <w:rPr>
+          <w:rFonts w:cs="Courier New"/>
+          <w:u w:val="single"/>
+        </w:rPr>
+        <w:t>Class Ship</w:t>
+      </w:r>
+    </w:p>
+    <w:p>
+      <w:pPr>
+        <w:pStyle w:val="NoSpacing"/>
+        <w:rPr>
+          <w:rFonts w:cs="Courier New"/>
+        </w:rPr>
+      </w:pPr>
+      <w:r>
+        <w:rPr>
+          <w:rFonts w:cs="Courier New"/>
+        </w:rPr>
+        <w:t xml:space="preserve">I was considering implementing this class a year ago. </w:t>
+      </w:r>
+      <w:r>
+        <w:rPr>
+          <w:rFonts w:cs="Courier New"/>
+        </w:rPr>
+        <w:t xml:space="preserve">At the time </w:t>
+      </w:r>
+      <w:r>
+        <w:rPr>
+          <w:rFonts w:cs="Courier New"/>
+        </w:rPr>
+        <w:t xml:space="preserve">I didn’t have enough time to flesh out the idea. This time around, I decided to go ahead and implement it. It turned out to be very straight forward. The design considerations I was working with. </w:t>
+      </w:r>
+    </w:p>
+    <w:p>
+      <w:pPr>
+        <w:pStyle w:val="NoSpacing"/>
+        <w:numPr>
+          <w:ilvl w:val="0"/>
+          <w:numId w:val="11"/>
+        </w:numPr>
+        <w:rPr>
+          <w:rFonts w:cs="Courier New"/>
+        </w:rPr>
+      </w:pPr>
+      <w:r>
+        <w:rPr>
+          <w:rFonts w:cs="Courier New"/>
+        </w:rPr>
+        <w:t>A ship class that takes any set of instruction definitions</w:t>
+      </w:r>
+    </w:p>
+    <w:p>
+      <w:pPr>
+        <w:pStyle w:val="NoSpacing"/>
+        <w:numPr>
+          <w:ilvl w:val="1"/>
+          <w:numId w:val="11"/>
+        </w:numPr>
+        <w:rPr>
+          <w:rFonts w:cs="Courier New"/>
+        </w:rPr>
+      </w:pPr>
+      <w:r>
+        <w:rPr>
+          <w:rFonts w:cs="Courier New"/>
+        </w:rPr>
+        <w:t>In the future North could mean move 2 cuboids in positive y direction</w:t>
+      </w:r>
+    </w:p>
+    <w:p>
+      <w:pPr>
+        <w:pStyle w:val="NoSpacing"/>
+        <w:numPr>
+          <w:ilvl w:val="1"/>
+          <w:numId w:val="11"/>
+        </w:numPr>
+        <w:rPr>
+          <w:rFonts w:cs="Courier New"/>
+        </w:rPr>
+      </w:pPr>
+      <w:r>
+        <w:rPr>
+          <w:rFonts w:cs="Courier New"/>
+        </w:rPr>
+        <w:t>New firing patters could be defined</w:t>
+      </w:r>
+    </w:p>
+    <w:p>
+      <w:pPr>
+        <w:pStyle w:val="NoSpacing"/>
+        <w:numPr>
+          <w:ilvl w:val="0"/>
+          <w:numId w:val="11"/>
+        </w:numPr>
+        <w:rPr>
+          <w:rFonts w:cs="Courier New"/>
+        </w:rPr>
+      </w:pPr>
+      <w:r>
+        <w:rPr>
+          <w:rFonts w:cs="Courier New"/>
+        </w:rPr>
+        <w:t>Field would still have the “basic” North, South, East, West movements</w:t>
+      </w:r>
+    </w:p>
+    <w:p>
+      <w:pPr>
+        <w:pStyle w:val="NoSpacing"/>
+        <w:numPr>
+          <w:ilvl w:val="1"/>
+          <w:numId w:val="11"/>
+        </w:numPr>
+        <w:rPr>
+          <w:rFonts w:cs="Courier New"/>
+        </w:rPr>
+      </w:pPr>
+      <w:r>
+        <w:rPr>
+          <w:rFonts w:cs="Courier New"/>
+        </w:rPr>
+        <w:t>“New” movement instruction definitions that could now be passed to the class Ship would have to be in terms of those basic instructions (north, south, east, west)</w:t>
+      </w:r>
+    </w:p>
+    <w:p>
+      <w:pPr>
+        <w:pStyle w:val="NoSpacing"/>
+        <w:numPr>
+          <w:ilvl w:val="1"/>
+          <w:numId w:val="11"/>
+        </w:numPr>
+        <w:rPr>
+          <w:rFonts w:cs="Courier New"/>
+        </w:rPr>
+      </w:pPr>
+      <w:r>
+        <w:rPr>
+          <w:rFonts w:cs="Courier New"/>
+        </w:rPr>
+        <w:t xml:space="preserve">Field would now accept a list of coordinates for a fire solution, rather than have them defined in the Field.Fire() function. </w:t>
+      </w:r>
+    </w:p>
+    <w:p>
+      <w:pPr>
+        <w:pStyle w:val="NoSpacing"/>
+        <w:numPr>
+          <w:ilvl w:val="0"/>
+          <w:numId w:val="11"/>
+        </w:numPr>
+        <w:rPr>
+          <w:rFonts w:cs="Courier New"/>
+        </w:rPr>
+      </w:pPr>
+      <w:r>
+        <w:rPr>
+          <w:rFonts w:cs="Courier New"/>
+        </w:rPr>
+        <w:t xml:space="preserve">I think the Ship class would accept a field object as a required parameter in it constructor. The field would have been created outside the Ship class because it requires access to the Field file. Field makes sense as a component of Ship since the ship has to exist in a particular environment i.e. a defined field. </w:t>
+      </w:r>
+    </w:p>
+    <w:p>
+      <w:pPr>
+        <w:pStyle w:val="NoSpacing"/>
+        <w:rPr>
+          <w:rFonts w:cs="Courier New"/>
+        </w:rPr>
+      </w:pPr>
+    </w:p>
+    <w:p>
+      <w:pPr>
+        <w:pStyle w:val="NoSpacing"/>
+        <w:rPr>
+          <w:rFonts w:cs="Courier New"/>
+          <w:u w:val="single"/>
+        </w:rPr>
+      </w:pPr>
+      <w:r>
+        <w:rPr>
+          <w:rFonts w:cs="Courier New"/>
+          <w:u w:val="single"/>
+        </w:rPr>
+        <w:t>Refactoring Code</w:t>
+      </w:r>
+    </w:p>
+    <w:p>
+      <w:pPr>
+        <w:pStyle w:val="NoSpacing"/>
+        <w:rPr>
+          <w:rFonts w:cs="Courier New"/>
+        </w:rPr>
+      </w:pPr>
+      <w:r>
+        <w:rPr>
+          <w:rFonts w:cs="Courier New"/>
+        </w:rPr>
+        <w:t>I had a debate with myself about moving the Fire function out of the Field class and putting it into the Ship class. Fields don’t fire weapons, Ships fire weapons. However, I would still need a function on Field to handle the deletion of a mine if the fired torpedo successfully hit a mine. I finally decid</w:t>
+      </w:r>
+      <w:r>
+        <w:rPr>
+          <w:rFonts w:cs="Courier New"/>
+        </w:rPr>
+        <w:t>ed that the easiest solution wa</w:t>
+      </w:r>
+      <w:r>
+        <w:rPr>
+          <w:rFonts w:cs="Courier New"/>
+        </w:rPr>
+        <w:t>s to change the name of the function on Field to more accurately reflect the “action” taking place in the Field class. I changed the name to “Detonate_Torpedo”.</w:t>
+      </w:r>
+      <w:bookmarkStart w:id="0" w:name="_GoBack"/>
+      <w:bookmarkEnd w:id="0"/>
+    </w:p>
+    <w:p>
+      <w:pPr>
+        <w:pStyle w:val="NoSpacing"/>
+        <w:rPr>
+          <w:rFonts w:cs="Courier New"/>
+        </w:rPr>
+      </w:pPr>
+    </w:p>
+    <w:p>
+      <w:pPr>
+        <w:pStyle w:val="NoSpacing"/>
+        <w:rPr>
+          <w:rFonts w:cs="Courier New"/>
+        </w:rPr>
+      </w:pPr>
+    </w:p>
+    <w:p>
+      <w:pPr>
+        <w:pStyle w:val="NoSpacing"/>
+        <w:rPr>
+          <w:rFonts w:cs="Courier New"/>
+        </w:rPr>
+      </w:pPr>
+    </w:p>
+    <w:p>
+      <w:pPr>
+        <w:pStyle w:val="NoSpacing"/>
+        <w:rPr>
+          <w:rFonts w:cs="Courier New"/>
+        </w:rPr>
+      </w:pPr>
+    </w:p>
+    <w:p>
+      <w:pPr>
+        <w:pStyle w:val="NoSpacing"/>
+      </w:pPr>
+      <w:r>
+        <w:br w:type="page"/>
+      </w:r>
     </w:p>
     <w:p>
       <w:pPr>
@@ -3018,7 +3980,25 @@
         <w:rPr>
           <w:rFonts w:cs="Courier New"/>
         </w:rPr>
-        <w:t>Ship class</w:t>
+        <w:t>Figure out what the issue is with relative/absolute paths</w:t>
+      </w:r>
+    </w:p>
+    <w:p>
+      <w:pPr>
+        <w:pStyle w:val="NoSpacing"/>
+        <w:numPr>
+          <w:ilvl w:val="0"/>
+          <w:numId w:val="7"/>
+        </w:numPr>
+        <w:rPr>
+          <w:rFonts w:cs="Courier New"/>
+        </w:rPr>
+      </w:pPr>
+      <w:r>
+        <w:rPr>
+          <w:rFonts w:cs="Courier New"/>
+        </w:rPr>
+        <w:t>Am I compatible with linux?</w:t>
       </w:r>
     </w:p>
     <w:p>
@@ -3036,169 +4016,13 @@
         <w:rPr>
           <w:rFonts w:cs="Courier New"/>
         </w:rPr>
-        <w:t>A ship class that takes any set setoff instruction definitions</w:t>
-      </w:r>
-    </w:p>
-    <w:p>
-      <w:pPr>
-        <w:pStyle w:val="NoSpacing"/>
-        <w:numPr>
-          <w:ilvl w:val="2"/>
-          <w:numId w:val="7"/>
-        </w:numPr>
-        <w:rPr>
-          <w:rFonts w:cs="Courier New"/>
-        </w:rPr>
-      </w:pPr>
-      <w:r>
-        <w:rPr>
-          <w:rFonts w:cs="Courier New"/>
-        </w:rPr>
-        <w:t>In the future North could mean move 2 cuboids in positive y direction</w:t>
-      </w:r>
-    </w:p>
-    <w:p>
-      <w:pPr>
-        <w:pStyle w:val="NoSpacing"/>
-        <w:numPr>
-          <w:ilvl w:val="2"/>
-          <w:numId w:val="7"/>
-        </w:numPr>
-        <w:rPr>
-          <w:rFonts w:cs="Courier New"/>
-        </w:rPr>
-      </w:pPr>
-      <w:r>
-        <w:rPr>
-          <w:rFonts w:cs="Courier New"/>
-        </w:rPr>
-        <w:t>New firing patters could be defined</w:t>
-      </w:r>
-    </w:p>
-    <w:p>
-      <w:pPr>
-        <w:pStyle w:val="NoSpacing"/>
-        <w:numPr>
-          <w:ilvl w:val="1"/>
-          <w:numId w:val="7"/>
-        </w:numPr>
-        <w:rPr>
-          <w:rFonts w:cs="Courier New"/>
-        </w:rPr>
-      </w:pPr>
-      <w:r>
-        <w:rPr>
-          <w:rFonts w:cs="Courier New"/>
-        </w:rPr>
-        <w:t>Field would still have the basic North, South, East, West movements that would always be defines as one movement</w:t>
-      </w:r>
-    </w:p>
-    <w:p>
-      <w:pPr>
-        <w:pStyle w:val="NoSpacing"/>
-        <w:numPr>
-          <w:ilvl w:val="2"/>
-          <w:numId w:val="7"/>
-        </w:numPr>
-        <w:rPr>
-          <w:rFonts w:cs="Courier New"/>
-        </w:rPr>
-      </w:pPr>
-      <w:r>
-        <w:rPr>
-          <w:rFonts w:cs="Courier New"/>
-        </w:rPr>
-        <w:t>The instruction definitions passed to class Ship would have to be in terms of those basic instructions</w:t>
-      </w:r>
-    </w:p>
-    <w:p>
-      <w:pPr>
-        <w:pStyle w:val="NoSpacing"/>
-        <w:numPr>
-          <w:ilvl w:val="2"/>
-          <w:numId w:val="7"/>
-        </w:numPr>
-        <w:rPr>
-          <w:rFonts w:cs="Courier New"/>
-        </w:rPr>
-      </w:pPr>
-      <w:r>
-        <w:rPr>
-          <w:rFonts w:cs="Courier New"/>
-        </w:rPr>
-        <w:t xml:space="preserve">Field would now accept a list of coordinates for a fire solution, rather than have them defined in the Field.Fire() function. </w:t>
-      </w:r>
-    </w:p>
-    <w:p>
-      <w:pPr>
-        <w:pStyle w:val="NoSpacing"/>
-        <w:numPr>
-          <w:ilvl w:val="1"/>
-          <w:numId w:val="7"/>
-        </w:numPr>
-        <w:rPr>
-          <w:rFonts w:cs="Courier New"/>
-        </w:rPr>
-      </w:pPr>
-      <w:r>
-        <w:rPr>
-          <w:rFonts w:cs="Courier New"/>
-        </w:rPr>
-        <w:t xml:space="preserve">I think the Ship class would accept a field object in as a default parameter in it constructor. The field would have been created outside the Ship class because it requires access to the Field file. Field makes sense as a component of Ship since the ship has exist in a particular environment i.e. a defined field. </w:t>
-      </w:r>
-    </w:p>
-    <w:p>
-      <w:pPr>
-        <w:pStyle w:val="NoSpacing"/>
-        <w:numPr>
-          <w:ilvl w:val="0"/>
-          <w:numId w:val="7"/>
-        </w:numPr>
-        <w:rPr>
-          <w:rFonts w:cs="Courier New"/>
-        </w:rPr>
-      </w:pPr>
-      <w:r>
-        <w:rPr>
-          <w:rFonts w:cs="Courier New"/>
-        </w:rPr>
-        <w:t>Figure out what the issue is with relative/absolute paths</w:t>
-      </w:r>
-    </w:p>
-    <w:p>
-      <w:pPr>
-        <w:pStyle w:val="NoSpacing"/>
-        <w:numPr>
-          <w:ilvl w:val="0"/>
-          <w:numId w:val="7"/>
-        </w:numPr>
-        <w:rPr>
-          <w:rFonts w:cs="Courier New"/>
-        </w:rPr>
-      </w:pPr>
-      <w:r>
-        <w:rPr>
-          <w:rFonts w:cs="Courier New"/>
-        </w:rPr>
-        <w:t>What happens if the field this is supplied has an even number of rows or columns?</w:t>
-      </w:r>
-    </w:p>
-    <w:p>
-      <w:pPr>
-        <w:pStyle w:val="NoSpacing"/>
-        <w:numPr>
-          <w:ilvl w:val="1"/>
-          <w:numId w:val="7"/>
-        </w:numPr>
-        <w:rPr>
-          <w:rFonts w:cs="Courier New"/>
-        </w:rPr>
-      </w:pPr>
-      <w:r>
-        <w:rPr>
-          <w:rFonts w:cs="Courier New"/>
-        </w:rPr>
-        <w:t xml:space="preserve">I could blindly add a row or column (functionally this be the same as adding a row to the bottom or to the right side). This would not change the coordinate of the mines in the inertial reference frame, but could be considered to be changing the coordinate of the mines in a reference frame centered on ownship. However, because ownship’s position is defined to be the center of the field, there was no center to the field. </w:t>
+        <w:t xml:space="preserve">I </w:t>
+      </w:r>
+      <w:r>
+        <w:rPr>
+          <w:rFonts w:cs="Courier New"/>
+        </w:rPr>
+        <w:t xml:space="preserve">doubt it. My tests scripts are more than likely not compatible – my path names to the Script and Field files have backward slashes. </w:t>
       </w:r>
     </w:p>
     <w:sectPr>
@@ -3393,6 +4217,95 @@
     </w:lvl>
   </w:abstractNum>
   <w:abstractNum w:abstractNumId="2" w15:restartNumberingAfterBreak="0">
+    <w:nsid w:val="11F47712"/>
+    <w:multiLevelType w:val="hybridMultilevel"/>
+    <w:tmpl w:val="56521DC6"/>
+    <w:lvl w:ilvl="0" w:tplc="04090011">
+      <w:start w:val="1"/>
+      <w:numFmt w:val="decimal"/>
+      <w:lvlText w:val="%1)"/>
+      <w:lvlJc w:val="left"/>
+      <w:pPr>
+        <w:ind w:left="720" w:hanging="360"/>
+      </w:pPr>
+      <w:rPr>
+        <w:rFonts w:hint="default"/>
+      </w:rPr>
+    </w:lvl>
+    <w:lvl w:ilvl="1" w:tplc="04090019">
+      <w:start w:val="1"/>
+      <w:numFmt w:val="lowerLetter"/>
+      <w:lvlText w:val="%2."/>
+      <w:lvlJc w:val="left"/>
+      <w:pPr>
+        <w:ind w:left="1440" w:hanging="360"/>
+      </w:pPr>
+    </w:lvl>
+    <w:lvl w:ilvl="2" w:tplc="0409001B">
+      <w:start w:val="1"/>
+      <w:numFmt w:val="lowerRoman"/>
+      <w:lvlText w:val="%3."/>
+      <w:lvlJc w:val="right"/>
+      <w:pPr>
+        <w:ind w:left="2160" w:hanging="180"/>
+      </w:pPr>
+    </w:lvl>
+    <w:lvl w:ilvl="3" w:tplc="0409000F" w:tentative="1">
+      <w:start w:val="1"/>
+      <w:numFmt w:val="decimal"/>
+      <w:lvlText w:val="%4."/>
+      <w:lvlJc w:val="left"/>
+      <w:pPr>
+        <w:ind w:left="2880" w:hanging="360"/>
+      </w:pPr>
+    </w:lvl>
+    <w:lvl w:ilvl="4" w:tplc="04090019" w:tentative="1">
+      <w:start w:val="1"/>
+      <w:numFmt w:val="lowerLetter"/>
+      <w:lvlText w:val="%5."/>
+      <w:lvlJc w:val="left"/>
+      <w:pPr>
+        <w:ind w:left="3600" w:hanging="360"/>
+      </w:pPr>
+    </w:lvl>
+    <w:lvl w:ilvl="5" w:tplc="0409001B" w:tentative="1">
+      <w:start w:val="1"/>
+      <w:numFmt w:val="lowerRoman"/>
+      <w:lvlText w:val="%6."/>
+      <w:lvlJc w:val="right"/>
+      <w:pPr>
+        <w:ind w:left="4320" w:hanging="180"/>
+      </w:pPr>
+    </w:lvl>
+    <w:lvl w:ilvl="6" w:tplc="0409000F" w:tentative="1">
+      <w:start w:val="1"/>
+      <w:numFmt w:val="decimal"/>
+      <w:lvlText w:val="%7."/>
+      <w:lvlJc w:val="left"/>
+      <w:pPr>
+        <w:ind w:left="5040" w:hanging="360"/>
+      </w:pPr>
+    </w:lvl>
+    <w:lvl w:ilvl="7" w:tplc="04090019" w:tentative="1">
+      <w:start w:val="1"/>
+      <w:numFmt w:val="lowerLetter"/>
+      <w:lvlText w:val="%8."/>
+      <w:lvlJc w:val="left"/>
+      <w:pPr>
+        <w:ind w:left="5760" w:hanging="360"/>
+      </w:pPr>
+    </w:lvl>
+    <w:lvl w:ilvl="8" w:tplc="0409001B" w:tentative="1">
+      <w:start w:val="1"/>
+      <w:numFmt w:val="lowerRoman"/>
+      <w:lvlText w:val="%9."/>
+      <w:lvlJc w:val="right"/>
+      <w:pPr>
+        <w:ind w:left="6480" w:hanging="180"/>
+      </w:pPr>
+    </w:lvl>
+  </w:abstractNum>
+  <w:abstractNum w:abstractNumId="3" w15:restartNumberingAfterBreak="0">
     <w:nsid w:val="16904A76"/>
     <w:multiLevelType w:val="hybridMultilevel"/>
     <w:tmpl w:val="56521DC6"/>
@@ -3417,7 +4330,7 @@
         <w:ind w:left="1440" w:hanging="360"/>
       </w:pPr>
     </w:lvl>
-    <w:lvl w:ilvl="2" w:tplc="0409001B" w:tentative="1">
+    <w:lvl w:ilvl="2" w:tplc="0409001B">
       <w:start w:val="1"/>
       <w:numFmt w:val="lowerRoman"/>
       <w:lvlText w:val="%3."/>
@@ -3481,7 +4394,7 @@
       </w:pPr>
     </w:lvl>
   </w:abstractNum>
-  <w:abstractNum w:abstractNumId="3" w15:restartNumberingAfterBreak="0">
+  <w:abstractNum w:abstractNumId="4" w15:restartNumberingAfterBreak="0">
     <w:nsid w:val="41F476E7"/>
     <w:multiLevelType w:val="hybridMultilevel"/>
     <w:tmpl w:val="FF9821EE"/>
@@ -3570,7 +4483,7 @@
       </w:pPr>
     </w:lvl>
   </w:abstractNum>
-  <w:abstractNum w:abstractNumId="4" w15:restartNumberingAfterBreak="0">
+  <w:abstractNum w:abstractNumId="5" w15:restartNumberingAfterBreak="0">
     <w:nsid w:val="49B13F77"/>
     <w:multiLevelType w:val="hybridMultilevel"/>
     <w:tmpl w:val="B81C7DFE"/>
@@ -3659,7 +4572,7 @@
       </w:pPr>
     </w:lvl>
   </w:abstractNum>
-  <w:abstractNum w:abstractNumId="5" w15:restartNumberingAfterBreak="0">
+  <w:abstractNum w:abstractNumId="6" w15:restartNumberingAfterBreak="0">
     <w:nsid w:val="4DE80833"/>
     <w:multiLevelType w:val="hybridMultilevel"/>
     <w:tmpl w:val="1B7CB2C6"/>
@@ -3748,7 +4661,96 @@
       </w:pPr>
     </w:lvl>
   </w:abstractNum>
-  <w:abstractNum w:abstractNumId="6" w15:restartNumberingAfterBreak="0">
+  <w:abstractNum w:abstractNumId="7" w15:restartNumberingAfterBreak="0">
+    <w:nsid w:val="5A705645"/>
+    <w:multiLevelType w:val="hybridMultilevel"/>
+    <w:tmpl w:val="A8A6553E"/>
+    <w:lvl w:ilvl="0" w:tplc="04090011">
+      <w:start w:val="1"/>
+      <w:numFmt w:val="decimal"/>
+      <w:lvlText w:val="%1)"/>
+      <w:lvlJc w:val="left"/>
+      <w:pPr>
+        <w:ind w:left="720" w:hanging="360"/>
+      </w:pPr>
+      <w:rPr>
+        <w:rFonts w:hint="default"/>
+      </w:rPr>
+    </w:lvl>
+    <w:lvl w:ilvl="1" w:tplc="04090019" w:tentative="1">
+      <w:start w:val="1"/>
+      <w:numFmt w:val="lowerLetter"/>
+      <w:lvlText w:val="%2."/>
+      <w:lvlJc w:val="left"/>
+      <w:pPr>
+        <w:ind w:left="1440" w:hanging="360"/>
+      </w:pPr>
+    </w:lvl>
+    <w:lvl w:ilvl="2" w:tplc="0409001B" w:tentative="1">
+      <w:start w:val="1"/>
+      <w:numFmt w:val="lowerRoman"/>
+      <w:lvlText w:val="%3."/>
+      <w:lvlJc w:val="right"/>
+      <w:pPr>
+        <w:ind w:left="2160" w:hanging="180"/>
+      </w:pPr>
+    </w:lvl>
+    <w:lvl w:ilvl="3" w:tplc="0409000F" w:tentative="1">
+      <w:start w:val="1"/>
+      <w:numFmt w:val="decimal"/>
+      <w:lvlText w:val="%4."/>
+      <w:lvlJc w:val="left"/>
+      <w:pPr>
+        <w:ind w:left="2880" w:hanging="360"/>
+      </w:pPr>
+    </w:lvl>
+    <w:lvl w:ilvl="4" w:tplc="04090019" w:tentative="1">
+      <w:start w:val="1"/>
+      <w:numFmt w:val="lowerLetter"/>
+      <w:lvlText w:val="%5."/>
+      <w:lvlJc w:val="left"/>
+      <w:pPr>
+        <w:ind w:left="3600" w:hanging="360"/>
+      </w:pPr>
+    </w:lvl>
+    <w:lvl w:ilvl="5" w:tplc="0409001B" w:tentative="1">
+      <w:start w:val="1"/>
+      <w:numFmt w:val="lowerRoman"/>
+      <w:lvlText w:val="%6."/>
+      <w:lvlJc w:val="right"/>
+      <w:pPr>
+        <w:ind w:left="4320" w:hanging="180"/>
+      </w:pPr>
+    </w:lvl>
+    <w:lvl w:ilvl="6" w:tplc="0409000F" w:tentative="1">
+      <w:start w:val="1"/>
+      <w:numFmt w:val="decimal"/>
+      <w:lvlText w:val="%7."/>
+      <w:lvlJc w:val="left"/>
+      <w:pPr>
+        <w:ind w:left="5040" w:hanging="360"/>
+      </w:pPr>
+    </w:lvl>
+    <w:lvl w:ilvl="7" w:tplc="04090019" w:tentative="1">
+      <w:start w:val="1"/>
+      <w:numFmt w:val="lowerLetter"/>
+      <w:lvlText w:val="%8."/>
+      <w:lvlJc w:val="left"/>
+      <w:pPr>
+        <w:ind w:left="5760" w:hanging="360"/>
+      </w:pPr>
+    </w:lvl>
+    <w:lvl w:ilvl="8" w:tplc="0409001B" w:tentative="1">
+      <w:start w:val="1"/>
+      <w:numFmt w:val="lowerRoman"/>
+      <w:lvlText w:val="%9."/>
+      <w:lvlJc w:val="right"/>
+      <w:pPr>
+        <w:ind w:left="6480" w:hanging="180"/>
+      </w:pPr>
+    </w:lvl>
+  </w:abstractNum>
+  <w:abstractNum w:abstractNumId="8" w15:restartNumberingAfterBreak="0">
     <w:nsid w:val="5C8E7C2B"/>
     <w:multiLevelType w:val="hybridMultilevel"/>
     <w:tmpl w:val="CC488AC4"/>
@@ -3837,7 +4839,7 @@
       </w:pPr>
     </w:lvl>
   </w:abstractNum>
-  <w:abstractNum w:abstractNumId="7" w15:restartNumberingAfterBreak="0">
+  <w:abstractNum w:abstractNumId="9" w15:restartNumberingAfterBreak="0">
     <w:nsid w:val="6A3F316C"/>
     <w:multiLevelType w:val="hybridMultilevel"/>
     <w:tmpl w:val="8A14C252"/>
@@ -3926,7 +4928,7 @@
       </w:pPr>
     </w:lvl>
   </w:abstractNum>
-  <w:abstractNum w:abstractNumId="8" w15:restartNumberingAfterBreak="0">
+  <w:abstractNum w:abstractNumId="10" w15:restartNumberingAfterBreak="0">
     <w:nsid w:val="73375555"/>
     <w:multiLevelType w:val="hybridMultilevel"/>
     <w:tmpl w:val="FC722A7E"/>
@@ -4022,24 +5024,30 @@
     <w:abstractNumId w:val="0"/>
   </w:num>
   <w:num w:numId="3">
+    <w:abstractNumId w:val="4"/>
+  </w:num>
+  <w:num w:numId="4">
+    <w:abstractNumId w:val="6"/>
+  </w:num>
+  <w:num w:numId="5">
+    <w:abstractNumId w:val="9"/>
+  </w:num>
+  <w:num w:numId="6">
+    <w:abstractNumId w:val="5"/>
+  </w:num>
+  <w:num w:numId="7">
+    <w:abstractNumId w:val="10"/>
+  </w:num>
+  <w:num w:numId="8">
+    <w:abstractNumId w:val="8"/>
+  </w:num>
+  <w:num w:numId="9">
     <w:abstractNumId w:val="3"/>
   </w:num>
-  <w:num w:numId="4">
-    <w:abstractNumId w:val="5"/>
-  </w:num>
-  <w:num w:numId="5">
+  <w:num w:numId="10">
     <w:abstractNumId w:val="7"/>
   </w:num>
-  <w:num w:numId="6">
-    <w:abstractNumId w:val="4"/>
-  </w:num>
-  <w:num w:numId="7">
-    <w:abstractNumId w:val="8"/>
-  </w:num>
-  <w:num w:numId="8">
-    <w:abstractNumId w:val="6"/>
-  </w:num>
-  <w:num w:numId="9">
+  <w:num w:numId="11">
     <w:abstractNumId w:val="2"/>
   </w:num>
 </w:numbering>

</xml_diff>

<commit_message>
Final clean up for Design Process document
</commit_message>
<xml_diff>
--- a/Design_Process_Vorce.docx
+++ b/Design_Process_Vorce.docx
@@ -7,7 +7,15 @@
         <w:pStyle w:val="NoSpacing"/>
       </w:pPr>
       <w:r>
-        <w:t xml:space="preserve">As I mentioned to Steven Teleki, I had completed this assignment about a year and half ago when I was applying for a position at Cognitive Scale. At the time the explanation of how I arrived at my design decisions was not a part of the assignment. I will now attempt to explain those design decisions. Thankfully I included sufficient comments </w:t>
+        <w:t xml:space="preserve">As I mentioned to Steven </w:t>
+      </w:r>
+      <w:proofErr w:type="spellStart"/>
+      <w:r>
+        <w:t>Teleki</w:t>
+      </w:r>
+      <w:proofErr w:type="spellEnd"/>
+      <w:r>
+        <w:t xml:space="preserve">, I had completed this assignment about a year and half ago when I was applying for a position at Cognitive Scale. At the time the explanation of how I arrived at my design decisions was not a part of the assignment. I will now attempt to explain those design decisions. Thankfully I included sufficient comments </w:t>
       </w:r>
       <w:r>
         <w:t xml:space="preserve">that a quick review of the code reminded </w:t>
@@ -94,7 +102,12 @@
         <w:pStyle w:val="NoSpacing"/>
       </w:pPr>
       <w:r>
-        <w:t>I needed to figure out the field expansion and contraction algorithms so that I could correctly print the field, placing the ship at the center and printing only the minimum size field.</w:t>
+        <w:t>I need</w:t>
+      </w:r>
+      <w:bookmarkStart w:id="0" w:name="_GoBack"/>
+      <w:bookmarkEnd w:id="0"/>
+      <w:r>
+        <w:t>ed to figure out the field expansion and contraction algorithms so that I could correctly print the field, placing the ship at the center and printing only the minimum size field.</w:t>
       </w:r>
       <w:r>
         <w:t xml:space="preserve"> </w:t>
@@ -197,6 +210,7 @@
         </w:rPr>
         <w:t xml:space="preserve">. </w:t>
       </w:r>
+      <w:proofErr w:type="gramStart"/>
       <w:r>
         <w:rPr>
           <w:rFonts w:ascii="Courier New" w:hAnsi="Courier New" w:cs="Courier New"/>
@@ -209,6 +223,7 @@
         </w:rPr>
         <w:t xml:space="preserve"> .</w:t>
       </w:r>
+      <w:proofErr w:type="gramEnd"/>
     </w:p>
     <w:p>
       <w:pPr>
@@ -235,11 +250,19 @@
           <w:rFonts w:ascii="Courier New" w:hAnsi="Courier New" w:cs="Courier New"/>
         </w:rPr>
       </w:pPr>
-      <w:r>
-        <w:rPr>
-          <w:rFonts w:ascii="Courier New" w:hAnsi="Courier New" w:cs="Courier New"/>
-        </w:rPr>
-        <w:t>B . C</w:t>
+      <w:proofErr w:type="gramStart"/>
+      <w:r>
+        <w:rPr>
+          <w:rFonts w:ascii="Courier New" w:hAnsi="Courier New" w:cs="Courier New"/>
+        </w:rPr>
+        <w:t>B .</w:t>
+      </w:r>
+      <w:proofErr w:type="gramEnd"/>
+      <w:r>
+        <w:rPr>
+          <w:rFonts w:ascii="Courier New" w:hAnsi="Courier New" w:cs="Courier New"/>
+        </w:rPr>
+        <w:t xml:space="preserve"> C</w:t>
       </w:r>
     </w:p>
     <w:p>
@@ -271,11 +294,19 @@
           <w:rFonts w:ascii="Courier New" w:hAnsi="Courier New" w:cs="Courier New"/>
         </w:rPr>
       </w:pPr>
-      <w:r>
-        <w:rPr>
-          <w:rFonts w:ascii="Courier New" w:hAnsi="Courier New" w:cs="Courier New"/>
-        </w:rPr>
-        <w:t>A . .</w:t>
+      <w:proofErr w:type="gramStart"/>
+      <w:r>
+        <w:rPr>
+          <w:rFonts w:ascii="Courier New" w:hAnsi="Courier New" w:cs="Courier New"/>
+        </w:rPr>
+        <w:t>A .</w:t>
+      </w:r>
+      <w:proofErr w:type="gramEnd"/>
+      <w:r>
+        <w:rPr>
+          <w:rFonts w:ascii="Courier New" w:hAnsi="Courier New" w:cs="Courier New"/>
+        </w:rPr>
+        <w:t xml:space="preserve"> .</w:t>
       </w:r>
     </w:p>
     <w:p>
@@ -464,6 +495,7 @@
         </w:rPr>
         <w:t xml:space="preserve">. </w:t>
       </w:r>
+      <w:proofErr w:type="gramStart"/>
       <w:r>
         <w:rPr>
           <w:rFonts w:ascii="Courier New" w:hAnsi="Courier New" w:cs="Courier New"/>
@@ -476,6 +508,7 @@
         </w:rPr>
         <w:t xml:space="preserve"> .</w:t>
       </w:r>
+      <w:proofErr w:type="gramEnd"/>
     </w:p>
     <w:p>
       <w:pPr>
@@ -502,11 +535,19 @@
           <w:rFonts w:ascii="Courier New" w:hAnsi="Courier New" w:cs="Courier New"/>
         </w:rPr>
       </w:pPr>
-      <w:r>
-        <w:rPr>
-          <w:rFonts w:ascii="Courier New" w:hAnsi="Courier New" w:cs="Courier New"/>
-        </w:rPr>
-        <w:t>B . C</w:t>
+      <w:proofErr w:type="gramStart"/>
+      <w:r>
+        <w:rPr>
+          <w:rFonts w:ascii="Courier New" w:hAnsi="Courier New" w:cs="Courier New"/>
+        </w:rPr>
+        <w:t>B .</w:t>
+      </w:r>
+      <w:proofErr w:type="gramEnd"/>
+      <w:r>
+        <w:rPr>
+          <w:rFonts w:ascii="Courier New" w:hAnsi="Courier New" w:cs="Courier New"/>
+        </w:rPr>
+        <w:t xml:space="preserve"> C</w:t>
       </w:r>
     </w:p>
     <w:p>
@@ -566,11 +607,19 @@
           <w:rFonts w:ascii="Courier New" w:hAnsi="Courier New" w:cs="Courier New"/>
         </w:rPr>
       </w:pPr>
-      <w:r>
-        <w:rPr>
-          <w:rFonts w:ascii="Courier New" w:hAnsi="Courier New" w:cs="Courier New"/>
-        </w:rPr>
-        <w:t>A . .</w:t>
+      <w:proofErr w:type="gramStart"/>
+      <w:r>
+        <w:rPr>
+          <w:rFonts w:ascii="Courier New" w:hAnsi="Courier New" w:cs="Courier New"/>
+        </w:rPr>
+        <w:t>A .</w:t>
+      </w:r>
+      <w:proofErr w:type="gramEnd"/>
+      <w:r>
+        <w:rPr>
+          <w:rFonts w:ascii="Courier New" w:hAnsi="Courier New" w:cs="Courier New"/>
+        </w:rPr>
+        <w:t xml:space="preserve"> .</w:t>
       </w:r>
     </w:p>
     <w:p>
@@ -743,6 +792,7 @@
         </w:rPr>
         <w:t xml:space="preserve">. </w:t>
       </w:r>
+      <w:proofErr w:type="gramStart"/>
       <w:r>
         <w:rPr>
           <w:rFonts w:ascii="Courier New" w:hAnsi="Courier New" w:cs="Courier New"/>
@@ -755,6 +805,7 @@
         </w:rPr>
         <w:t xml:space="preserve"> .</w:t>
       </w:r>
+      <w:proofErr w:type="gramEnd"/>
     </w:p>
     <w:p>
       <w:pPr>
@@ -779,11 +830,19 @@
           <w:rFonts w:ascii="Courier New" w:hAnsi="Courier New" w:cs="Courier New"/>
         </w:rPr>
       </w:pPr>
-      <w:r>
-        <w:rPr>
-          <w:rFonts w:ascii="Courier New" w:hAnsi="Courier New" w:cs="Courier New"/>
-        </w:rPr>
-        <w:t>B . C</w:t>
+      <w:proofErr w:type="gramStart"/>
+      <w:r>
+        <w:rPr>
+          <w:rFonts w:ascii="Courier New" w:hAnsi="Courier New" w:cs="Courier New"/>
+        </w:rPr>
+        <w:t>B .</w:t>
+      </w:r>
+      <w:proofErr w:type="gramEnd"/>
+      <w:r>
+        <w:rPr>
+          <w:rFonts w:ascii="Courier New" w:hAnsi="Courier New" w:cs="Courier New"/>
+        </w:rPr>
+        <w:t xml:space="preserve"> C</w:t>
       </w:r>
     </w:p>
     <w:p>
@@ -969,6 +1028,7 @@
         </w:rPr>
         <w:t xml:space="preserve">. </w:t>
       </w:r>
+      <w:proofErr w:type="gramStart"/>
       <w:r>
         <w:rPr>
           <w:rFonts w:ascii="Courier New" w:hAnsi="Courier New" w:cs="Courier New"/>
@@ -981,6 +1041,7 @@
         </w:rPr>
         <w:t xml:space="preserve"> .</w:t>
       </w:r>
+      <w:proofErr w:type="gramEnd"/>
     </w:p>
     <w:p>
       <w:pPr>
@@ -1085,11 +1146,19 @@
           </mc:Fallback>
         </mc:AlternateContent>
       </w:r>
-      <w:r>
-        <w:rPr>
-          <w:rFonts w:ascii="Courier New" w:hAnsi="Courier New" w:cs="Courier New"/>
-        </w:rPr>
-        <w:t>B . C</w:t>
+      <w:proofErr w:type="gramStart"/>
+      <w:r>
+        <w:rPr>
+          <w:rFonts w:ascii="Courier New" w:hAnsi="Courier New" w:cs="Courier New"/>
+        </w:rPr>
+        <w:t>B .</w:t>
+      </w:r>
+      <w:proofErr w:type="gramEnd"/>
+      <w:r>
+        <w:rPr>
+          <w:rFonts w:ascii="Courier New" w:hAnsi="Courier New" w:cs="Courier New"/>
+        </w:rPr>
+        <w:t xml:space="preserve"> C</w:t>
       </w:r>
     </w:p>
     <w:p>
@@ -1168,6 +1237,7 @@
         </w:rPr>
         <w:t xml:space="preserve">. </w:t>
       </w:r>
+      <w:proofErr w:type="gramStart"/>
       <w:r>
         <w:rPr>
           <w:rFonts w:ascii="Courier New" w:hAnsi="Courier New" w:cs="Courier New"/>
@@ -1180,6 +1250,7 @@
         </w:rPr>
         <w:t xml:space="preserve"> .</w:t>
       </w:r>
+      <w:proofErr w:type="gramEnd"/>
     </w:p>
     <w:p>
       <w:pPr>
@@ -1204,11 +1275,19 @@
           <w:rFonts w:ascii="Courier New" w:hAnsi="Courier New" w:cs="Courier New"/>
         </w:rPr>
       </w:pPr>
-      <w:r>
-        <w:rPr>
-          <w:rFonts w:ascii="Courier New" w:hAnsi="Courier New" w:cs="Courier New"/>
-        </w:rPr>
-        <w:t>B . C</w:t>
+      <w:proofErr w:type="gramStart"/>
+      <w:r>
+        <w:rPr>
+          <w:rFonts w:ascii="Courier New" w:hAnsi="Courier New" w:cs="Courier New"/>
+        </w:rPr>
+        <w:t>B .</w:t>
+      </w:r>
+      <w:proofErr w:type="gramEnd"/>
+      <w:r>
+        <w:rPr>
+          <w:rFonts w:ascii="Courier New" w:hAnsi="Courier New" w:cs="Courier New"/>
+        </w:rPr>
+        <w:t xml:space="preserve"> C</w:t>
       </w:r>
     </w:p>
     <w:p>
@@ -1262,8 +1341,16 @@
         <w:rPr>
           <w:rFonts w:cs="Courier New"/>
         </w:rPr>
-        <w:t>After moving north</w:t>
-      </w:r>
+        <w:t xml:space="preserve">After moving </w:t>
+      </w:r>
+      <w:proofErr w:type="gramStart"/>
+      <w:r>
+        <w:rPr>
+          <w:rFonts w:cs="Courier New"/>
+        </w:rPr>
+        <w:t>north</w:t>
+      </w:r>
+      <w:proofErr w:type="gramEnd"/>
       <w:r>
         <w:rPr>
           <w:rFonts w:cs="Courier New"/>
@@ -1299,6 +1386,7 @@
         </w:rPr>
         <w:t xml:space="preserve">. </w:t>
       </w:r>
+      <w:proofErr w:type="gramStart"/>
       <w:r>
         <w:rPr>
           <w:rFonts w:ascii="Courier New" w:hAnsi="Courier New" w:cs="Courier New"/>
@@ -1311,6 +1399,7 @@
         </w:rPr>
         <w:t xml:space="preserve"> .</w:t>
       </w:r>
+      <w:proofErr w:type="gramEnd"/>
     </w:p>
     <w:p>
       <w:pPr>
@@ -1335,11 +1424,19 @@
           <w:rFonts w:ascii="Courier New" w:hAnsi="Courier New" w:cs="Courier New"/>
         </w:rPr>
       </w:pPr>
-      <w:r>
-        <w:rPr>
-          <w:rFonts w:ascii="Courier New" w:hAnsi="Courier New" w:cs="Courier New"/>
-        </w:rPr>
-        <w:t>B . C</w:t>
+      <w:proofErr w:type="gramStart"/>
+      <w:r>
+        <w:rPr>
+          <w:rFonts w:ascii="Courier New" w:hAnsi="Courier New" w:cs="Courier New"/>
+        </w:rPr>
+        <w:t>B .</w:t>
+      </w:r>
+      <w:proofErr w:type="gramEnd"/>
+      <w:r>
+        <w:rPr>
+          <w:rFonts w:ascii="Courier New" w:hAnsi="Courier New" w:cs="Courier New"/>
+        </w:rPr>
+        <w:t xml:space="preserve"> C</w:t>
       </w:r>
     </w:p>
     <w:p>
@@ -1370,14 +1467,7 @@
           <w:rFonts w:cs="Courier New"/>
           <w:i/>
         </w:rPr>
-        <w:t xml:space="preserve"> </w:t>
-      </w:r>
-      <w:r>
-        <w:rPr>
-          <w:rFonts w:cs="Courier New"/>
-          <w:i/>
-        </w:rPr>
-        <w:t>(pseudo code)</w:t>
+        <w:t xml:space="preserve"> (pseudo code)</w:t>
       </w:r>
     </w:p>
     <w:p>
@@ -1683,7 +1773,14 @@
         <w:rPr>
           <w:rFonts w:ascii="Courier New" w:hAnsi="Courier New" w:cs="Courier New"/>
         </w:rPr>
-        <w:t xml:space="preserve"> . </w:t>
+        <w:t xml:space="preserve"> </w:t>
+      </w:r>
+      <w:proofErr w:type="gramStart"/>
+      <w:r>
+        <w:rPr>
+          <w:rFonts w:ascii="Courier New" w:hAnsi="Courier New" w:cs="Courier New"/>
+        </w:rPr>
+        <w:t xml:space="preserve">. </w:t>
       </w:r>
       <w:r>
         <w:rPr>
@@ -1691,6 +1788,7 @@
         </w:rPr>
         <w:t>. . .</w:t>
       </w:r>
+      <w:proofErr w:type="gramEnd"/>
     </w:p>
     <w:p>
       <w:pPr>
@@ -1704,8 +1802,16 @@
         <w:rPr>
           <w:rFonts w:ascii="Courier New" w:hAnsi="Courier New" w:cs="Courier New"/>
         </w:rPr>
-        <w:t>. . . C .</w:t>
-      </w:r>
+        <w:t xml:space="preserve">. . . </w:t>
+      </w:r>
+      <w:proofErr w:type="gramStart"/>
+      <w:r>
+        <w:rPr>
+          <w:rFonts w:ascii="Courier New" w:hAnsi="Courier New" w:cs="Courier New"/>
+        </w:rPr>
+        <w:t>C .</w:t>
+      </w:r>
+      <w:proofErr w:type="gramEnd"/>
     </w:p>
     <w:p>
       <w:pPr>
@@ -1760,14 +1866,22 @@
         <w:rPr>
           <w:rFonts w:ascii="Courier New" w:hAnsi="Courier New" w:cs="Courier New"/>
         </w:rPr>
+        <w:t xml:space="preserve"> </w:t>
+      </w:r>
+      <w:proofErr w:type="gramStart"/>
+      <w:r>
+        <w:rPr>
+          <w:rFonts w:ascii="Courier New" w:hAnsi="Courier New" w:cs="Courier New"/>
+        </w:rPr>
+        <w:t>. .</w:t>
+      </w:r>
+      <w:r>
+        <w:rPr>
+          <w:rFonts w:ascii="Courier New" w:hAnsi="Courier New" w:cs="Courier New"/>
+        </w:rPr>
         <w:t xml:space="preserve"> . .</w:t>
       </w:r>
-      <w:r>
-        <w:rPr>
-          <w:rFonts w:ascii="Courier New" w:hAnsi="Courier New" w:cs="Courier New"/>
-        </w:rPr>
-        <w:t xml:space="preserve"> . .</w:t>
-      </w:r>
+      <w:proofErr w:type="gramEnd"/>
     </w:p>
     <w:p>
       <w:pPr>
@@ -1847,7 +1961,14 @@
         <w:rPr>
           <w:rFonts w:ascii="Courier New" w:hAnsi="Courier New" w:cs="Courier New"/>
         </w:rPr>
-        <w:t xml:space="preserve"> . </w:t>
+        <w:t xml:space="preserve"> </w:t>
+      </w:r>
+      <w:proofErr w:type="gramStart"/>
+      <w:r>
+        <w:rPr>
+          <w:rFonts w:ascii="Courier New" w:hAnsi="Courier New" w:cs="Courier New"/>
+        </w:rPr>
+        <w:t xml:space="preserve">. </w:t>
       </w:r>
       <w:r>
         <w:rPr>
@@ -1855,6 +1976,7 @@
         </w:rPr>
         <w:t>. . .</w:t>
       </w:r>
+      <w:proofErr w:type="gramEnd"/>
     </w:p>
     <w:p>
       <w:pPr>
@@ -1868,7 +1990,21 @@
         <w:rPr>
           <w:rFonts w:ascii="Courier New" w:hAnsi="Courier New" w:cs="Courier New"/>
         </w:rPr>
-        <w:t>. . C . .</w:t>
+        <w:t xml:space="preserve">. . </w:t>
+      </w:r>
+      <w:proofErr w:type="gramStart"/>
+      <w:r>
+        <w:rPr>
+          <w:rFonts w:ascii="Courier New" w:hAnsi="Courier New" w:cs="Courier New"/>
+        </w:rPr>
+        <w:t>C .</w:t>
+      </w:r>
+      <w:proofErr w:type="gramEnd"/>
+      <w:r>
+        <w:rPr>
+          <w:rFonts w:ascii="Courier New" w:hAnsi="Courier New" w:cs="Courier New"/>
+        </w:rPr>
+        <w:t xml:space="preserve"> .</w:t>
       </w:r>
     </w:p>
     <w:p>
@@ -1892,7 +2028,21 @@
         <w:rPr>
           <w:rFonts w:cs="Courier New"/>
         </w:rPr>
-        <w:t xml:space="preserve">Ship fires gamma pattern (destroying A and C). The field can’t be trimmed from any of it’s four sides. </w:t>
+        <w:t xml:space="preserve">Ship fires gamma pattern (destroying A and C). The field can’t be trimmed from any of </w:t>
+      </w:r>
+      <w:proofErr w:type="spellStart"/>
+      <w:r>
+        <w:rPr>
+          <w:rFonts w:cs="Courier New"/>
+        </w:rPr>
+        <w:t>it’s</w:t>
+      </w:r>
+      <w:proofErr w:type="spellEnd"/>
+      <w:r>
+        <w:rPr>
+          <w:rFonts w:cs="Courier New"/>
+        </w:rPr>
+        <w:t xml:space="preserve"> four sides. </w:t>
       </w:r>
     </w:p>
     <w:p>
@@ -1946,14 +2096,22 @@
         <w:rPr>
           <w:rFonts w:ascii="Courier New" w:hAnsi="Courier New" w:cs="Courier New"/>
         </w:rPr>
+        <w:t xml:space="preserve"> </w:t>
+      </w:r>
+      <w:proofErr w:type="gramStart"/>
+      <w:r>
+        <w:rPr>
+          <w:rFonts w:ascii="Courier New" w:hAnsi="Courier New" w:cs="Courier New"/>
+        </w:rPr>
+        <w:t>. .</w:t>
+      </w:r>
+      <w:r>
+        <w:rPr>
+          <w:rFonts w:ascii="Courier New" w:hAnsi="Courier New" w:cs="Courier New"/>
+        </w:rPr>
         <w:t xml:space="preserve"> . .</w:t>
       </w:r>
-      <w:r>
-        <w:rPr>
-          <w:rFonts w:ascii="Courier New" w:hAnsi="Courier New" w:cs="Courier New"/>
-        </w:rPr>
-        <w:t xml:space="preserve"> . .</w:t>
-      </w:r>
+      <w:proofErr w:type="gramEnd"/>
     </w:p>
     <w:p>
       <w:pPr>
@@ -2006,11 +2164,19 @@
           <w:rFonts w:ascii="Courier New" w:hAnsi="Courier New" w:cs="Courier New"/>
         </w:rPr>
       </w:pPr>
-      <w:r>
-        <w:rPr>
-          <w:rFonts w:ascii="Courier New" w:hAnsi="Courier New" w:cs="Courier New"/>
-        </w:rPr>
-        <w:t>A . .</w:t>
+      <w:proofErr w:type="gramStart"/>
+      <w:r>
+        <w:rPr>
+          <w:rFonts w:ascii="Courier New" w:hAnsi="Courier New" w:cs="Courier New"/>
+        </w:rPr>
+        <w:t>A .</w:t>
+      </w:r>
+      <w:proofErr w:type="gramEnd"/>
+      <w:r>
+        <w:rPr>
+          <w:rFonts w:ascii="Courier New" w:hAnsi="Courier New" w:cs="Courier New"/>
+        </w:rPr>
+        <w:t xml:space="preserve"> .</w:t>
       </w:r>
     </w:p>
     <w:p>
@@ -2189,13 +2355,7 @@
         <w:rPr>
           <w:rFonts w:cs="Courier New"/>
         </w:rPr>
-        <w:t>If no mines are left</w:t>
-      </w:r>
-      <w:r>
-        <w:rPr>
-          <w:rFonts w:cs="Courier New"/>
-        </w:rPr>
-        <w:t>:</w:t>
+        <w:t>If no mines are left:</w:t>
       </w:r>
     </w:p>
     <w:p>
@@ -2210,7 +2370,34 @@
           <w:rFonts w:cs="Courier New"/>
         </w:rPr>
         <w:tab/>
-        <w:t>Num Columns = Num Rows = 1</w:t>
+      </w:r>
+      <w:proofErr w:type="spellStart"/>
+      <w:r>
+        <w:rPr>
+          <w:rFonts w:cs="Courier New"/>
+        </w:rPr>
+        <w:t>Num</w:t>
+      </w:r>
+      <w:proofErr w:type="spellEnd"/>
+      <w:r>
+        <w:rPr>
+          <w:rFonts w:cs="Courier New"/>
+        </w:rPr>
+        <w:t xml:space="preserve"> Columns = </w:t>
+      </w:r>
+      <w:proofErr w:type="spellStart"/>
+      <w:r>
+        <w:rPr>
+          <w:rFonts w:cs="Courier New"/>
+        </w:rPr>
+        <w:t>Num</w:t>
+      </w:r>
+      <w:proofErr w:type="spellEnd"/>
+      <w:r>
+        <w:rPr>
+          <w:rFonts w:cs="Courier New"/>
+        </w:rPr>
+        <w:t xml:space="preserve"> Rows = 1</w:t>
       </w:r>
     </w:p>
     <w:p>
@@ -2247,18 +2434,26 @@
           <w:rFonts w:cs="Courier New"/>
         </w:rPr>
         <w:tab/>
-        <w:t xml:space="preserve">Num Columns -= 1 </w:t>
+      </w:r>
+      <w:proofErr w:type="spellStart"/>
+      <w:r>
+        <w:rPr>
+          <w:rFonts w:cs="Courier New"/>
+        </w:rPr>
+        <w:t>Num</w:t>
+      </w:r>
+      <w:proofErr w:type="spellEnd"/>
+      <w:r>
+        <w:rPr>
+          <w:rFonts w:cs="Courier New"/>
+        </w:rPr>
+        <w:t xml:space="preserve"> Columns -= 1 </w:t>
       </w:r>
       <w:r>
         <w:rPr>
           <w:rFonts w:cs="Courier New"/>
         </w:rPr>
         <w:tab/>
-      </w:r>
-      <w:r>
-        <w:rPr>
-          <w:rFonts w:cs="Courier New"/>
-        </w:rPr>
         <w:t>(if left and right)</w:t>
       </w:r>
     </w:p>
@@ -2274,7 +2469,20 @@
           <w:rFonts w:cs="Courier New"/>
         </w:rPr>
         <w:tab/>
-        <w:t>Num Rows -=1</w:t>
+      </w:r>
+      <w:proofErr w:type="spellStart"/>
+      <w:r>
+        <w:rPr>
+          <w:rFonts w:cs="Courier New"/>
+        </w:rPr>
+        <w:t>Num</w:t>
+      </w:r>
+      <w:proofErr w:type="spellEnd"/>
+      <w:r>
+        <w:rPr>
+          <w:rFonts w:cs="Courier New"/>
+        </w:rPr>
+        <w:t xml:space="preserve"> Rows -=1</w:t>
       </w:r>
       <w:r>
         <w:rPr>
@@ -2287,24 +2495,7 @@
           <w:rFonts w:cs="Courier New"/>
         </w:rPr>
         <w:tab/>
-      </w:r>
-      <w:r>
-        <w:rPr>
-          <w:rFonts w:cs="Courier New"/>
-        </w:rPr>
-        <w:t xml:space="preserve">(if </w:t>
-      </w:r>
-      <w:r>
-        <w:rPr>
-          <w:rFonts w:cs="Courier New"/>
-        </w:rPr>
-        <w:t>top and bottom</w:t>
-      </w:r>
-      <w:r>
-        <w:rPr>
-          <w:rFonts w:cs="Courier New"/>
-        </w:rPr>
-        <w:t>)</w:t>
+        <w:t>(if top and bottom)</w:t>
       </w:r>
     </w:p>
     <w:p>
@@ -2415,7 +2606,15 @@
         <w:t>an</w:t>
       </w:r>
       <w:r>
-        <w:t xml:space="preserve"> NxM list. This would combine the field and the mines. This was good, I ha</w:t>
+        <w:t xml:space="preserve"> </w:t>
+      </w:r>
+      <w:proofErr w:type="spellStart"/>
+      <w:r>
+        <w:t>NxM</w:t>
+      </w:r>
+      <w:proofErr w:type="spellEnd"/>
+      <w:r>
+        <w:t xml:space="preserve"> list. This would combine the field and the mines. This was good, I ha</w:t>
       </w:r>
       <w:r>
         <w:t xml:space="preserve">d combined two of the elements, and printing would be trivial. </w:t>
@@ -2623,7 +2822,17 @@
         <w:t xml:space="preserve">ionary </w:t>
       </w:r>
       <w:r>
-        <w:t>&lt;key: (x,y); value: char&gt;</w:t>
+        <w:t>&lt;key: (</w:t>
+      </w:r>
+      <w:proofErr w:type="spellStart"/>
+      <w:proofErr w:type="gramStart"/>
+      <w:r>
+        <w:t>x,y</w:t>
+      </w:r>
+      <w:proofErr w:type="spellEnd"/>
+      <w:proofErr w:type="gramEnd"/>
+      <w:r>
+        <w:t>); value: char&gt;</w:t>
       </w:r>
     </w:p>
     <w:p>
@@ -2653,7 +2862,23 @@
         <w:pStyle w:val="NoSpacing"/>
       </w:pPr>
       <w:r>
-        <w:t>‘center_x’ and ‘center_y’.</w:t>
+        <w:t>‘</w:t>
+      </w:r>
+      <w:proofErr w:type="spellStart"/>
+      <w:r>
+        <w:t>center_x</w:t>
+      </w:r>
+      <w:proofErr w:type="spellEnd"/>
+      <w:r>
+        <w:t>’ and ‘</w:t>
+      </w:r>
+      <w:proofErr w:type="spellStart"/>
+      <w:r>
+        <w:t>center_y</w:t>
+      </w:r>
+      <w:proofErr w:type="spellEnd"/>
+      <w:r>
+        <w:t>’.</w:t>
       </w:r>
     </w:p>
     <w:p>
@@ -2695,6 +2920,13 @@
         </w:rPr>
         <w:t>Condensing functions together</w:t>
       </w:r>
+      <w:r>
+        <w:rPr>
+          <w:rFonts w:cs="Courier New"/>
+          <w:u w:val="single"/>
+        </w:rPr>
+        <w:t xml:space="preserve"> (Field Class)</w:t>
+      </w:r>
     </w:p>
     <w:p>
       <w:pPr>
@@ -2719,13 +2951,34 @@
         <w:rPr>
           <w:rFonts w:cs="Courier New"/>
         </w:rPr>
-        <w:t>. The functions Field.</w:t>
-      </w:r>
-      <w:r>
-        <w:rPr>
-          <w:rFonts w:cs="Courier New"/>
-        </w:rPr>
-        <w:t>North(); Field</w:t>
+        <w:t xml:space="preserve">. The functions </w:t>
+      </w:r>
+      <w:proofErr w:type="spellStart"/>
+      <w:r>
+        <w:rPr>
+          <w:rFonts w:cs="Courier New"/>
+        </w:rPr>
+        <w:t>Field.</w:t>
+      </w:r>
+      <w:r>
+        <w:rPr>
+          <w:rFonts w:cs="Courier New"/>
+        </w:rPr>
+        <w:t>North</w:t>
+      </w:r>
+      <w:proofErr w:type="spellEnd"/>
+      <w:r>
+        <w:rPr>
+          <w:rFonts w:cs="Courier New"/>
+        </w:rPr>
+        <w:t xml:space="preserve">(); </w:t>
+      </w:r>
+      <w:proofErr w:type="spellStart"/>
+      <w:r>
+        <w:rPr>
+          <w:rFonts w:cs="Courier New"/>
+        </w:rPr>
+        <w:t>Field</w:t>
       </w:r>
       <w:r>
         <w:rPr>
@@ -2737,7 +2990,21 @@
         <w:rPr>
           <w:rFonts w:cs="Courier New"/>
         </w:rPr>
-        <w:t>South(); Field</w:t>
+        <w:t>South</w:t>
+      </w:r>
+      <w:proofErr w:type="spellEnd"/>
+      <w:r>
+        <w:rPr>
+          <w:rFonts w:cs="Courier New"/>
+        </w:rPr>
+        <w:t xml:space="preserve">(); </w:t>
+      </w:r>
+      <w:proofErr w:type="spellStart"/>
+      <w:r>
+        <w:rPr>
+          <w:rFonts w:cs="Courier New"/>
+        </w:rPr>
+        <w:t>Field</w:t>
       </w:r>
       <w:r>
         <w:rPr>
@@ -2749,7 +3016,21 @@
         <w:rPr>
           <w:rFonts w:cs="Courier New"/>
         </w:rPr>
-        <w:t>East(); Field</w:t>
+        <w:t>East</w:t>
+      </w:r>
+      <w:proofErr w:type="spellEnd"/>
+      <w:r>
+        <w:rPr>
+          <w:rFonts w:cs="Courier New"/>
+        </w:rPr>
+        <w:t xml:space="preserve">(); </w:t>
+      </w:r>
+      <w:proofErr w:type="spellStart"/>
+      <w:r>
+        <w:rPr>
+          <w:rFonts w:cs="Courier New"/>
+        </w:rPr>
+        <w:t>Field</w:t>
       </w:r>
       <w:r>
         <w:rPr>
@@ -2763,6 +3044,7 @@
         </w:rPr>
         <w:t>West</w:t>
       </w:r>
+      <w:proofErr w:type="spellEnd"/>
       <w:r>
         <w:rPr>
           <w:rFonts w:cs="Courier New"/>
@@ -2845,14 +3127,6 @@
         <w:pStyle w:val="NoSpacing"/>
         <w:rPr>
           <w:rFonts w:cs="Courier New"/>
-        </w:rPr>
-      </w:pPr>
-    </w:p>
-    <w:p>
-      <w:pPr>
-        <w:pStyle w:val="NoSpacing"/>
-        <w:rPr>
-          <w:rFonts w:cs="Courier New"/>
           <w:u w:val="single"/>
         </w:rPr>
       </w:pPr>
@@ -2861,7 +3135,15 @@
           <w:rFonts w:cs="Courier New"/>
           <w:u w:val="single"/>
         </w:rPr>
+        <w:lastRenderedPageBreak/>
         <w:t>Error handling</w:t>
+      </w:r>
+      <w:r>
+        <w:rPr>
+          <w:rFonts w:cs="Courier New"/>
+          <w:u w:val="single"/>
+        </w:rPr>
+        <w:t xml:space="preserve"> (Field Class)</w:t>
       </w:r>
     </w:p>
     <w:p>
@@ -2897,13 +3179,27 @@
         <w:rPr>
           <w:rFonts w:cs="Courier New"/>
         </w:rPr>
-        <w:t>I included in my design a Field.</w:t>
-      </w:r>
-      <w:r>
-        <w:rPr>
-          <w:rFonts w:cs="Courier New"/>
-        </w:rPr>
-        <w:t xml:space="preserve">Trim() function that could handle trimming an arbitrary number of columns or rows if needed. </w:t>
+        <w:t xml:space="preserve">I included in my design a </w:t>
+      </w:r>
+      <w:proofErr w:type="spellStart"/>
+      <w:r>
+        <w:rPr>
+          <w:rFonts w:cs="Courier New"/>
+        </w:rPr>
+        <w:t>Field.</w:t>
+      </w:r>
+      <w:r>
+        <w:rPr>
+          <w:rFonts w:cs="Courier New"/>
+        </w:rPr>
+        <w:t>Trim</w:t>
+      </w:r>
+      <w:proofErr w:type="spellEnd"/>
+      <w:r>
+        <w:rPr>
+          <w:rFonts w:cs="Courier New"/>
+        </w:rPr>
+        <w:t xml:space="preserve">() function that could handle trimming an arbitrary number of columns or rows if needed. </w:t>
       </w:r>
     </w:p>
     <w:p>
@@ -2981,19 +3277,7 @@
         <w:rPr>
           <w:rFonts w:cs="Courier New"/>
         </w:rPr>
-        <w:t xml:space="preserve">What happens if the field </w:t>
-      </w:r>
-      <w:r>
-        <w:rPr>
-          <w:rFonts w:cs="Courier New"/>
-        </w:rPr>
-        <w:t>that</w:t>
-      </w:r>
-      <w:r>
-        <w:rPr>
-          <w:rFonts w:cs="Courier New"/>
-        </w:rPr>
-        <w:t xml:space="preserve"> is supplied has an even number of rows or columns?</w:t>
+        <w:t>What happens if the field that is supplied has an even number of rows or columns?</w:t>
       </w:r>
     </w:p>
     <w:p>
@@ -3011,7 +3295,35 @@
         <w:rPr>
           <w:rFonts w:cs="Courier New"/>
         </w:rPr>
-        <w:t xml:space="preserve">I could blindly add a row or column (functionally this be the same as adding a row to the bottom or to the right side). This would not change the coordinate of the mines in the inertial reference frame, but could be considered to be changing the coordinate of the mines in a reference frame centered on ownship. However, because ownship’s position is defined to be the center of the field, there was no center to the field. </w:t>
+        <w:t xml:space="preserve">I could blindly add a row or column (functionally this be the same as adding a row to the bottom or to the right side). This would not change the coordinate of the mines in the inertial reference frame, but could be considered to be changing the coordinate of the mines in a reference frame centered on </w:t>
+      </w:r>
+      <w:proofErr w:type="spellStart"/>
+      <w:r>
+        <w:rPr>
+          <w:rFonts w:cs="Courier New"/>
+        </w:rPr>
+        <w:t>ownship</w:t>
+      </w:r>
+      <w:proofErr w:type="spellEnd"/>
+      <w:r>
+        <w:rPr>
+          <w:rFonts w:cs="Courier New"/>
+        </w:rPr>
+        <w:t xml:space="preserve">. However, because </w:t>
+      </w:r>
+      <w:proofErr w:type="spellStart"/>
+      <w:r>
+        <w:rPr>
+          <w:rFonts w:cs="Courier New"/>
+        </w:rPr>
+        <w:t>ownship’s</w:t>
+      </w:r>
+      <w:proofErr w:type="spellEnd"/>
+      <w:r>
+        <w:rPr>
+          <w:rFonts w:cs="Courier New"/>
+        </w:rPr>
+        <w:t xml:space="preserve"> position is defined to be the center of the field, there was no center to the field. </w:t>
       </w:r>
     </w:p>
     <w:p>
@@ -3040,7 +3352,113 @@
     <w:p>
       <w:pPr>
         <w:pStyle w:val="NoSpacing"/>
-      </w:pPr>
+        <w:rPr>
+          <w:u w:val="single"/>
+        </w:rPr>
+      </w:pPr>
+      <w:r>
+        <w:rPr>
+          <w:u w:val="single"/>
+        </w:rPr>
+        <w:t>Class Score</w:t>
+      </w:r>
+    </w:p>
+    <w:p>
+      <w:pPr>
+        <w:pStyle w:val="NoSpacing"/>
+      </w:pPr>
+      <w:r>
+        <w:t xml:space="preserve">During my first pass at the program I had my main program perform all the scoring based on the point values described in the assignment document. However, I decided to move that functionality into a class. This would potentially allow a future assignment with different point values to be handled in a much more modular way. </w:t>
+      </w:r>
+    </w:p>
+    <w:p>
+      <w:pPr>
+        <w:pStyle w:val="NoSpacing"/>
+      </w:pPr>
+    </w:p>
+    <w:p>
+      <w:pPr>
+        <w:pStyle w:val="NoSpacing"/>
+        <w:rPr>
+          <w:u w:val="single"/>
+        </w:rPr>
+      </w:pPr>
+      <w:r>
+        <w:rPr>
+          <w:u w:val="single"/>
+        </w:rPr>
+        <w:t>Class Script</w:t>
+      </w:r>
+    </w:p>
+    <w:p>
+      <w:pPr>
+        <w:pStyle w:val="NoSpacing"/>
+      </w:pPr>
+      <w:r>
+        <w:t xml:space="preserve">Much like the Score class, I wanted to clean up my main program. </w:t>
+      </w:r>
+    </w:p>
+    <w:p>
+      <w:pPr>
+        <w:pStyle w:val="NoSpacing"/>
+      </w:pPr>
+      <w:r>
+        <w:t xml:space="preserve">I removed all of </w:t>
+      </w:r>
+      <w:r>
+        <w:t xml:space="preserve">the following items </w:t>
+      </w:r>
+      <w:r>
+        <w:t>to a separate class</w:t>
+      </w:r>
+      <w:r>
+        <w:t>:</w:t>
+      </w:r>
+    </w:p>
+    <w:p>
+      <w:pPr>
+        <w:pStyle w:val="NoSpacing"/>
+        <w:numPr>
+          <w:ilvl w:val="0"/>
+          <w:numId w:val="12"/>
+        </w:numPr>
+      </w:pPr>
+      <w:r>
+        <w:t>p</w:t>
+      </w:r>
+      <w:r>
+        <w:t xml:space="preserve">rinting instructions, </w:t>
+      </w:r>
+    </w:p>
+    <w:p>
+      <w:pPr>
+        <w:pStyle w:val="NoSpacing"/>
+        <w:numPr>
+          <w:ilvl w:val="0"/>
+          <w:numId w:val="12"/>
+        </w:numPr>
+      </w:pPr>
+      <w:r>
+        <w:t>keeping track of steps</w:t>
+      </w:r>
+      <w:r>
+        <w:t xml:space="preserve">, </w:t>
+      </w:r>
+    </w:p>
+    <w:p>
+      <w:pPr>
+        <w:pStyle w:val="NoSpacing"/>
+        <w:numPr>
+          <w:ilvl w:val="0"/>
+          <w:numId w:val="12"/>
+        </w:numPr>
+      </w:pPr>
+      <w:r>
+        <w:t>a storage contai</w:t>
+      </w:r>
+      <w:r>
+        <w:t>ner for the script instructions</w:t>
+      </w:r>
     </w:p>
     <w:p>
       <w:pPr>
@@ -3087,19 +3505,7 @@
         <w:rPr>
           <w:rFonts w:cs="Courier New"/>
         </w:rPr>
-        <w:t>E</w:t>
-      </w:r>
-      <w:r>
-        <w:rPr>
-          <w:rFonts w:cs="Courier New"/>
-        </w:rPr>
-        <w:t>arly in the design process</w:t>
-      </w:r>
-      <w:r>
-        <w:rPr>
-          <w:rFonts w:cs="Courier New"/>
-        </w:rPr>
-        <w:t xml:space="preserve"> </w:t>
+        <w:t xml:space="preserve">Early in the design process </w:t>
       </w:r>
       <w:r>
         <w:rPr>
@@ -3588,19 +3994,7 @@
         <w:rPr>
           <w:rFonts w:cs="Courier New"/>
         </w:rPr>
-        <w:t>A</w:t>
-      </w:r>
-      <w:r>
-        <w:rPr>
-          <w:rFonts w:cs="Courier New"/>
-        </w:rPr>
-        <w:t>n important part of my algorithm</w:t>
-      </w:r>
-      <w:r>
-        <w:rPr>
-          <w:rFonts w:cs="Courier New"/>
-        </w:rPr>
-        <w:t xml:space="preserve"> was successfully s</w:t>
+        <w:t>An important part of my algorithm was successfully s</w:t>
       </w:r>
       <w:r>
         <w:rPr>
@@ -3624,13 +4018,41 @@
         <w:rPr>
           <w:rFonts w:cs="Courier New"/>
         </w:rPr>
-        <w:t>During my unit testing of Field.</w:t>
-      </w:r>
-      <w:r>
-        <w:rPr>
-          <w:rFonts w:cs="Courier New"/>
-        </w:rPr>
-        <w:t xml:space="preserve">Adjust_Mine_Coordinates(), I remember finding a bug that had somehow not been covered by </w:t>
+        <w:t xml:space="preserve">During my unit testing of </w:t>
+      </w:r>
+      <w:proofErr w:type="spellStart"/>
+      <w:r>
+        <w:rPr>
+          <w:rFonts w:cs="Courier New"/>
+        </w:rPr>
+        <w:t>Field.</w:t>
+      </w:r>
+      <w:r>
+        <w:rPr>
+          <w:rFonts w:cs="Courier New"/>
+        </w:rPr>
+        <w:t>Adjust_Mine_</w:t>
+      </w:r>
+      <w:proofErr w:type="gramStart"/>
+      <w:r>
+        <w:rPr>
+          <w:rFonts w:cs="Courier New"/>
+        </w:rPr>
+        <w:t>Coordinates</w:t>
+      </w:r>
+      <w:proofErr w:type="spellEnd"/>
+      <w:r>
+        <w:rPr>
+          <w:rFonts w:cs="Courier New"/>
+        </w:rPr>
+        <w:t>(</w:t>
+      </w:r>
+      <w:proofErr w:type="gramEnd"/>
+      <w:r>
+        <w:rPr>
+          <w:rFonts w:cs="Courier New"/>
+        </w:rPr>
+        <w:t xml:space="preserve">), I remember finding a bug that had somehow not been covered by </w:t>
       </w:r>
       <w:r>
         <w:rPr>
@@ -3831,7 +4253,21 @@
         <w:rPr>
           <w:rFonts w:cs="Courier New"/>
         </w:rPr>
-        <w:t xml:space="preserve">Field would now accept a list of coordinates for a fire solution, rather than have them defined in the Field.Fire() function. </w:t>
+        <w:t xml:space="preserve">Field would now accept a list of coordinates for a fire solution, rather than have them defined in the </w:t>
+      </w:r>
+      <w:proofErr w:type="spellStart"/>
+      <w:r>
+        <w:rPr>
+          <w:rFonts w:cs="Courier New"/>
+        </w:rPr>
+        <w:t>Field.Fire</w:t>
+      </w:r>
+      <w:proofErr w:type="spellEnd"/>
+      <w:r>
+        <w:rPr>
+          <w:rFonts w:cs="Courier New"/>
+        </w:rPr>
+        <w:t xml:space="preserve">() function. </w:t>
       </w:r>
     </w:p>
     <w:p>
@@ -3899,34 +4335,22 @@
         <w:rPr>
           <w:rFonts w:cs="Courier New"/>
         </w:rPr>
-        <w:t>s to change the name of the function on Field to more accurately reflect the “action” taking place in the Field class. I changed the name to “Detonate_Torpedo”.</w:t>
-      </w:r>
-      <w:bookmarkStart w:id="0" w:name="_GoBack"/>
-      <w:bookmarkEnd w:id="0"/>
-    </w:p>
-    <w:p>
-      <w:pPr>
-        <w:pStyle w:val="NoSpacing"/>
-        <w:rPr>
-          <w:rFonts w:cs="Courier New"/>
-        </w:rPr>
-      </w:pPr>
-    </w:p>
-    <w:p>
-      <w:pPr>
-        <w:pStyle w:val="NoSpacing"/>
-        <w:rPr>
-          <w:rFonts w:cs="Courier New"/>
-        </w:rPr>
-      </w:pPr>
-    </w:p>
-    <w:p>
-      <w:pPr>
-        <w:pStyle w:val="NoSpacing"/>
-        <w:rPr>
-          <w:rFonts w:cs="Courier New"/>
-        </w:rPr>
-      </w:pPr>
+        <w:t>s to change the name of the function on Field to more accurately reflect the “action” taking place in the Field class. I changed the name to “</w:t>
+      </w:r>
+      <w:proofErr w:type="spellStart"/>
+      <w:r>
+        <w:rPr>
+          <w:rFonts w:cs="Courier New"/>
+        </w:rPr>
+        <w:t>Detonate_Torpedo</w:t>
+      </w:r>
+      <w:proofErr w:type="spellEnd"/>
+      <w:r>
+        <w:rPr>
+          <w:rFonts w:cs="Courier New"/>
+        </w:rPr>
+        <w:t>”.</w:t>
+      </w:r>
     </w:p>
     <w:p>
       <w:pPr>
@@ -3998,7 +4422,21 @@
         <w:rPr>
           <w:rFonts w:cs="Courier New"/>
         </w:rPr>
-        <w:t>Am I compatible with linux?</w:t>
+        <w:t xml:space="preserve">Am I compatible with </w:t>
+      </w:r>
+      <w:proofErr w:type="spellStart"/>
+      <w:r>
+        <w:rPr>
+          <w:rFonts w:cs="Courier New"/>
+        </w:rPr>
+        <w:t>linux</w:t>
+      </w:r>
+      <w:proofErr w:type="spellEnd"/>
+      <w:r>
+        <w:rPr>
+          <w:rFonts w:cs="Courier New"/>
+        </w:rPr>
+        <w:t>?</w:t>
       </w:r>
     </w:p>
     <w:p>
@@ -4016,13 +4454,7 @@
         <w:rPr>
           <w:rFonts w:cs="Courier New"/>
         </w:rPr>
-        <w:t xml:space="preserve">I </w:t>
-      </w:r>
-      <w:r>
-        <w:rPr>
-          <w:rFonts w:cs="Courier New"/>
-        </w:rPr>
-        <w:t xml:space="preserve">doubt it. My tests scripts are more than likely not compatible – my path names to the Script and Field files have backward slashes. </w:t>
+        <w:t xml:space="preserve">I doubt it. My tests scripts are more than likely not compatible – my path names to the Script and Field files have backward slashes. </w:t>
       </w:r>
     </w:p>
     <w:sectPr>
@@ -4395,6 +4827,95 @@
     </w:lvl>
   </w:abstractNum>
   <w:abstractNum w:abstractNumId="4" w15:restartNumberingAfterBreak="0">
+    <w:nsid w:val="25AE3C8D"/>
+    <w:multiLevelType w:val="hybridMultilevel"/>
+    <w:tmpl w:val="E3DC2DB6"/>
+    <w:lvl w:ilvl="0" w:tplc="04090011">
+      <w:start w:val="1"/>
+      <w:numFmt w:val="decimal"/>
+      <w:lvlText w:val="%1)"/>
+      <w:lvlJc w:val="left"/>
+      <w:pPr>
+        <w:ind w:left="720" w:hanging="360"/>
+      </w:pPr>
+      <w:rPr>
+        <w:rFonts w:hint="default"/>
+      </w:rPr>
+    </w:lvl>
+    <w:lvl w:ilvl="1" w:tplc="04090019" w:tentative="1">
+      <w:start w:val="1"/>
+      <w:numFmt w:val="lowerLetter"/>
+      <w:lvlText w:val="%2."/>
+      <w:lvlJc w:val="left"/>
+      <w:pPr>
+        <w:ind w:left="1440" w:hanging="360"/>
+      </w:pPr>
+    </w:lvl>
+    <w:lvl w:ilvl="2" w:tplc="0409001B" w:tentative="1">
+      <w:start w:val="1"/>
+      <w:numFmt w:val="lowerRoman"/>
+      <w:lvlText w:val="%3."/>
+      <w:lvlJc w:val="right"/>
+      <w:pPr>
+        <w:ind w:left="2160" w:hanging="180"/>
+      </w:pPr>
+    </w:lvl>
+    <w:lvl w:ilvl="3" w:tplc="0409000F" w:tentative="1">
+      <w:start w:val="1"/>
+      <w:numFmt w:val="decimal"/>
+      <w:lvlText w:val="%4."/>
+      <w:lvlJc w:val="left"/>
+      <w:pPr>
+        <w:ind w:left="2880" w:hanging="360"/>
+      </w:pPr>
+    </w:lvl>
+    <w:lvl w:ilvl="4" w:tplc="04090019" w:tentative="1">
+      <w:start w:val="1"/>
+      <w:numFmt w:val="lowerLetter"/>
+      <w:lvlText w:val="%5."/>
+      <w:lvlJc w:val="left"/>
+      <w:pPr>
+        <w:ind w:left="3600" w:hanging="360"/>
+      </w:pPr>
+    </w:lvl>
+    <w:lvl w:ilvl="5" w:tplc="0409001B" w:tentative="1">
+      <w:start w:val="1"/>
+      <w:numFmt w:val="lowerRoman"/>
+      <w:lvlText w:val="%6."/>
+      <w:lvlJc w:val="right"/>
+      <w:pPr>
+        <w:ind w:left="4320" w:hanging="180"/>
+      </w:pPr>
+    </w:lvl>
+    <w:lvl w:ilvl="6" w:tplc="0409000F" w:tentative="1">
+      <w:start w:val="1"/>
+      <w:numFmt w:val="decimal"/>
+      <w:lvlText w:val="%7."/>
+      <w:lvlJc w:val="left"/>
+      <w:pPr>
+        <w:ind w:left="5040" w:hanging="360"/>
+      </w:pPr>
+    </w:lvl>
+    <w:lvl w:ilvl="7" w:tplc="04090019" w:tentative="1">
+      <w:start w:val="1"/>
+      <w:numFmt w:val="lowerLetter"/>
+      <w:lvlText w:val="%8."/>
+      <w:lvlJc w:val="left"/>
+      <w:pPr>
+        <w:ind w:left="5760" w:hanging="360"/>
+      </w:pPr>
+    </w:lvl>
+    <w:lvl w:ilvl="8" w:tplc="0409001B" w:tentative="1">
+      <w:start w:val="1"/>
+      <w:numFmt w:val="lowerRoman"/>
+      <w:lvlText w:val="%9."/>
+      <w:lvlJc w:val="right"/>
+      <w:pPr>
+        <w:ind w:left="6480" w:hanging="180"/>
+      </w:pPr>
+    </w:lvl>
+  </w:abstractNum>
+  <w:abstractNum w:abstractNumId="5" w15:restartNumberingAfterBreak="0">
     <w:nsid w:val="41F476E7"/>
     <w:multiLevelType w:val="hybridMultilevel"/>
     <w:tmpl w:val="FF9821EE"/>
@@ -4483,7 +5004,7 @@
       </w:pPr>
     </w:lvl>
   </w:abstractNum>
-  <w:abstractNum w:abstractNumId="5" w15:restartNumberingAfterBreak="0">
+  <w:abstractNum w:abstractNumId="6" w15:restartNumberingAfterBreak="0">
     <w:nsid w:val="49B13F77"/>
     <w:multiLevelType w:val="hybridMultilevel"/>
     <w:tmpl w:val="B81C7DFE"/>
@@ -4572,7 +5093,7 @@
       </w:pPr>
     </w:lvl>
   </w:abstractNum>
-  <w:abstractNum w:abstractNumId="6" w15:restartNumberingAfterBreak="0">
+  <w:abstractNum w:abstractNumId="7" w15:restartNumberingAfterBreak="0">
     <w:nsid w:val="4DE80833"/>
     <w:multiLevelType w:val="hybridMultilevel"/>
     <w:tmpl w:val="1B7CB2C6"/>
@@ -4661,7 +5182,7 @@
       </w:pPr>
     </w:lvl>
   </w:abstractNum>
-  <w:abstractNum w:abstractNumId="7" w15:restartNumberingAfterBreak="0">
+  <w:abstractNum w:abstractNumId="8" w15:restartNumberingAfterBreak="0">
     <w:nsid w:val="5A705645"/>
     <w:multiLevelType w:val="hybridMultilevel"/>
     <w:tmpl w:val="A8A6553E"/>
@@ -4750,7 +5271,7 @@
       </w:pPr>
     </w:lvl>
   </w:abstractNum>
-  <w:abstractNum w:abstractNumId="8" w15:restartNumberingAfterBreak="0">
+  <w:abstractNum w:abstractNumId="9" w15:restartNumberingAfterBreak="0">
     <w:nsid w:val="5C8E7C2B"/>
     <w:multiLevelType w:val="hybridMultilevel"/>
     <w:tmpl w:val="CC488AC4"/>
@@ -4839,7 +5360,7 @@
       </w:pPr>
     </w:lvl>
   </w:abstractNum>
-  <w:abstractNum w:abstractNumId="9" w15:restartNumberingAfterBreak="0">
+  <w:abstractNum w:abstractNumId="10" w15:restartNumberingAfterBreak="0">
     <w:nsid w:val="6A3F316C"/>
     <w:multiLevelType w:val="hybridMultilevel"/>
     <w:tmpl w:val="8A14C252"/>
@@ -4928,7 +5449,7 @@
       </w:pPr>
     </w:lvl>
   </w:abstractNum>
-  <w:abstractNum w:abstractNumId="10" w15:restartNumberingAfterBreak="0">
+  <w:abstractNum w:abstractNumId="11" w15:restartNumberingAfterBreak="0">
     <w:nsid w:val="73375555"/>
     <w:multiLevelType w:val="hybridMultilevel"/>
     <w:tmpl w:val="FC722A7E"/>
@@ -5024,31 +5545,34 @@
     <w:abstractNumId w:val="0"/>
   </w:num>
   <w:num w:numId="3">
-    <w:abstractNumId w:val="4"/>
+    <w:abstractNumId w:val="5"/>
   </w:num>
   <w:num w:numId="4">
+    <w:abstractNumId w:val="7"/>
+  </w:num>
+  <w:num w:numId="5">
+    <w:abstractNumId w:val="10"/>
+  </w:num>
+  <w:num w:numId="6">
     <w:abstractNumId w:val="6"/>
   </w:num>
-  <w:num w:numId="5">
-    <w:abstractNumId w:val="9"/>
-  </w:num>
-  <w:num w:numId="6">
-    <w:abstractNumId w:val="5"/>
-  </w:num>
   <w:num w:numId="7">
-    <w:abstractNumId w:val="10"/>
+    <w:abstractNumId w:val="11"/>
   </w:num>
   <w:num w:numId="8">
-    <w:abstractNumId w:val="8"/>
+    <w:abstractNumId w:val="9"/>
   </w:num>
   <w:num w:numId="9">
     <w:abstractNumId w:val="3"/>
   </w:num>
   <w:num w:numId="10">
-    <w:abstractNumId w:val="7"/>
+    <w:abstractNumId w:val="8"/>
   </w:num>
   <w:num w:numId="11">
     <w:abstractNumId w:val="2"/>
+  </w:num>
+  <w:num w:numId="12">
+    <w:abstractNumId w:val="4"/>
   </w:num>
 </w:numbering>
 </file>

</xml_diff>